<commit_message>
core controller diagram done
</commit_message>
<xml_diff>
--- a/K means accelerator.docx
+++ b/K means accelerator.docx
@@ -440,15 +440,7 @@
         <w:t>ed</w:t>
       </w:r>
       <w:r>
-        <w:t xml:space="preserve"> to a cluster based on the “distance” from the point to the </w:t>
-      </w:r>
-      <w:proofErr w:type="gramStart"/>
-      <w:r>
-        <w:t>clusters</w:t>
-      </w:r>
-      <w:proofErr w:type="gramEnd"/>
-      <w:r>
-        <w:t xml:space="preserve"> centroid. A point will be assign</w:t>
+        <w:t xml:space="preserve"> to a cluster based on the “distance” from the point to the clusters centroid. A point will be assign</w:t>
       </w:r>
       <w:r>
         <w:t>ed</w:t>
@@ -634,15 +626,7 @@
         <w:t>t</w:t>
       </w:r>
       <w:r>
-        <w:t xml:space="preserve">. This is done by </w:t>
-      </w:r>
-      <w:proofErr w:type="gramStart"/>
-      <w:r>
-        <w:t>verifying  if</w:t>
-      </w:r>
-      <w:proofErr w:type="gramEnd"/>
-      <w:r>
-        <w:t xml:space="preserve"> a cluster is empty(in this case the centroid is not changed) and then calculating the mean of all the clusters points:</w:t>
+        <w:t>. This is done by verifying  if a cluster is empty(in this case the centroid is not changed) and then calculating the mean of all the clusters points:</w:t>
       </w:r>
     </w:p>
     <w:p>
@@ -1141,15 +1125,7 @@
     </w:p>
     <w:p>
       <w:r>
-        <w:t xml:space="preserve">Usually the optimal K is not known before the beginning of the algorithm. Therefore, </w:t>
-      </w:r>
-      <w:proofErr w:type="gramStart"/>
-      <w:r>
-        <w:t>a an</w:t>
-      </w:r>
-      <w:proofErr w:type="gramEnd"/>
-      <w:r>
-        <w:t xml:space="preserve"> error parameter can be defined to help choosing K. The most commonly kn</w:t>
+        <w:t>Usually the optimal K is not known before the beginning of the algorithm. Therefore, a an error parameter can be defined to help choosing K. The most commonly kn</w:t>
       </w:r>
       <w:r>
         <w:t>own</w:t>
@@ -1442,21 +1418,7 @@
         <w:rPr>
           <w:rFonts w:eastAsiaTheme="minorEastAsia"/>
         </w:rPr>
-        <w:t xml:space="preserve">, the error will be zero. This because </w:t>
-      </w:r>
-      <w:proofErr w:type="gramStart"/>
-      <w:r>
-        <w:rPr>
-          <w:rFonts w:eastAsiaTheme="minorEastAsia"/>
-        </w:rPr>
-        <w:t>it</w:t>
-      </w:r>
-      <w:proofErr w:type="gramEnd"/>
-      <w:r>
-        <w:rPr>
-          <w:rFonts w:eastAsiaTheme="minorEastAsia"/>
-        </w:rPr>
-        <w:t xml:space="preserve"> cluster will have just one point which will also be its centroid, but in this case no new information was added by the algorithm. </w:t>
+        <w:t xml:space="preserve">, the error will be zero. This because it cluster will have just one point which will also be its centroid, but in this case no new information was added by the algorithm. </w:t>
       </w:r>
     </w:p>
     <w:p>
@@ -2432,15 +2394,7 @@
     </w:p>
     <w:p>
       <w:r>
-        <w:t xml:space="preserve">The </w:t>
-      </w:r>
-      <w:proofErr w:type="gramStart"/>
-      <w:r>
-        <w:t>PADDR,PWRITE</w:t>
-      </w:r>
-      <w:proofErr w:type="gramEnd"/>
-      <w:r>
-        <w:t xml:space="preserve">,PWDATA signals are common among all the slaves, however there are as many PSEL signals as slaves, and for each slave one PRDATA from it to the master.  </w:t>
+        <w:t xml:space="preserve">The PADDR,PWRITE,PWDATA signals are common among all the slaves, however there are as many PSEL signals as slaves, and for each slave one PRDATA from it to the master.  </w:t>
       </w:r>
       <w:r>
         <w:t>The following shows the block diagram between master and slave of APB:</w:t>
@@ -4854,24 +4808,13 @@
         </w:rPr>
       </w:pPr>
       <w:r>
-        <w:t xml:space="preserve">The paper shows few different implementation methods and their advantages/disadvantages regarding different aspect of </w:t>
-      </w:r>
-      <w:proofErr w:type="gramStart"/>
-      <w:r>
-        <w:t xml:space="preserve">performance, </w:t>
+        <w:t xml:space="preserve">The paper shows few different implementation methods and their advantages/disadvantages regarding different aspect of performance, </w:t>
       </w:r>
       <w:r>
         <w:rPr>
           <w:color w:val="FF0000"/>
         </w:rPr>
-        <w:t xml:space="preserve"> elaborate</w:t>
-      </w:r>
-      <w:proofErr w:type="gramEnd"/>
-      <w:r>
-        <w:rPr>
-          <w:color w:val="FF0000"/>
-        </w:rPr>
-        <w:t xml:space="preserve"> later.</w:t>
+        <w:t xml:space="preserve"> elaborate later.</w:t>
       </w:r>
     </w:p>
     <w:p>
@@ -4889,18 +4832,10 @@
         <w:t xml:space="preserve">a hardware unit on FPGA board </w:t>
       </w:r>
       <w:r>
-        <w:t xml:space="preserve">which calculate parallelly the </w:t>
-      </w:r>
-      <w:proofErr w:type="gramStart"/>
-      <w:r>
-        <w:t>distance</w:t>
-      </w:r>
-      <w:r>
-        <w:t>(</w:t>
-      </w:r>
-      <w:proofErr w:type="gramEnd"/>
-      <w:r>
-        <w:t xml:space="preserve">by using </w:t>
+        <w:t>which calculate parallelly the distance</w:t>
+      </w:r>
+      <w:r>
+        <w:t xml:space="preserve">(by using </w:t>
       </w:r>
       <w:r>
         <w:t>Manhattan</w:t>
@@ -4991,15 +4926,7 @@
         <w:t xml:space="preserve"> is</w:t>
       </w:r>
       <w:r>
-        <w:t xml:space="preserve"> done in hardware by three-</w:t>
-      </w:r>
-      <w:proofErr w:type="gramStart"/>
-      <w:r>
-        <w:t>FPGA’s, and</w:t>
-      </w:r>
-      <w:proofErr w:type="gramEnd"/>
-      <w:r>
-        <w:t xml:space="preserve"> using Manhattan metric for distance calculation.</w:t>
+        <w:t xml:space="preserve"> done in hardware by three-FPGA’s, and using Manhattan metric for distance calculation.</w:t>
       </w:r>
     </w:p>
     <w:p>
@@ -5104,15 +5031,7 @@
         </w:numPr>
       </w:pPr>
       <w:r>
-        <w:t xml:space="preserve">Implementation of a hybrid fixed and </w:t>
-      </w:r>
-      <w:proofErr w:type="gramStart"/>
-      <w:r>
-        <w:t>floating point</w:t>
-      </w:r>
-      <w:proofErr w:type="gramEnd"/>
-      <w:r>
-        <w:t xml:space="preserve"> </w:t>
+        <w:t xml:space="preserve">Implementation of a hybrid fixed and floating point </w:t>
       </w:r>
       <w:r>
         <w:t>arithmetic</w:t>
@@ -5221,13 +5140,8 @@
         <w:t>implementing</w:t>
       </w:r>
       <w:r>
-        <w:t xml:space="preserve"> the algorithm steps in </w:t>
-      </w:r>
-      <w:proofErr w:type="gramStart"/>
-      <w:r>
-        <w:t>hardware(</w:t>
-      </w:r>
-      <w:proofErr w:type="gramEnd"/>
+        <w:t xml:space="preserve"> the algorithm steps in hardware(</w:t>
+      </w:r>
       <w:r>
         <w:t>except</w:t>
       </w:r>
@@ -5395,26 +5309,13 @@
         </w:numPr>
       </w:pPr>
       <w:r>
-        <w:t xml:space="preserve">Fully implementing the algorithm steps in </w:t>
-      </w:r>
-      <w:proofErr w:type="gramStart"/>
-      <w:r>
-        <w:t>hardware(</w:t>
-      </w:r>
-      <w:proofErr w:type="gramEnd"/>
-      <w:r>
-        <w:t xml:space="preserve">on FPGA board). In addition, utilizing a </w:t>
-      </w:r>
-      <w:proofErr w:type="gramStart"/>
+        <w:t xml:space="preserve">Fully implementing the algorithm steps in hardware(on FPGA board). In addition, utilizing a </w:t>
+      </w:r>
       <w:r>
         <w:t>floating</w:t>
       </w:r>
       <w:r>
-        <w:t xml:space="preserve"> point</w:t>
-      </w:r>
-      <w:proofErr w:type="gramEnd"/>
-      <w:r>
-        <w:t xml:space="preserve"> divider to calculate the new means in hardware level. This approach required the use of an extra block to convert the fixed-point data to floating point, and then after the division was done, another floating to fixed-point converter was needed.</w:t>
+        <w:t xml:space="preserve"> point divider to calculate the new means in hardware level. This approach required the use of an extra block to convert the fixed-point data to floating point, and then after the division was done, another floating to fixed-point converter was needed.</w:t>
       </w:r>
     </w:p>
     <w:p>
@@ -5472,15 +5373,7 @@
     </w:p>
     <w:p>
       <w:r>
-        <w:t xml:space="preserve">In conclusion, all the mention implementations were done at least ten years ago, so it is to be anticipated better timing performance in the same </w:t>
-      </w:r>
-      <w:proofErr w:type="gramStart"/>
-      <w:r>
-        <w:t>designs</w:t>
-      </w:r>
-      <w:proofErr w:type="gramEnd"/>
-      <w:r>
-        <w:t xml:space="preserve"> duo to the fact</w:t>
+        <w:t>In conclusion, all the mention implementations were done at least ten years ago, so it is to be anticipated better timing performance in the same designs duo to the fact</w:t>
       </w:r>
       <w:r>
         <w:t xml:space="preserve"> that today’s</w:t>
@@ -5610,7 +5503,6 @@
       <w:r>
         <w:t xml:space="preserve">the word length needs to be decided. This is done in the paper by calculating the minimum number of bits required to represent any word which </w:t>
       </w:r>
-      <w:proofErr w:type="gramStart"/>
       <w:r>
         <w:t>could be</w:t>
       </w:r>
@@ -5621,11 +5513,7 @@
         <w:t xml:space="preserve">a </w:t>
       </w:r>
       <w:r>
-        <w:t>part of the input data</w:t>
-      </w:r>
-      <w:proofErr w:type="gramEnd"/>
-      <w:r>
-        <w:t>. The integer part of the word should have as many bits as:</w:t>
+        <w:t>part of the input data. The integer part of the word should have as many bits as:</w:t>
       </w:r>
     </w:p>
     <w:p>
@@ -6049,15 +5937,7 @@
         <w:t xml:space="preserve"> </w:t>
       </w:r>
       <w:r>
-        <w:t xml:space="preserve">The first block reads one data point from the </w:t>
-      </w:r>
-      <w:proofErr w:type="gramStart"/>
-      <w:r>
-        <w:t>on chip</w:t>
-      </w:r>
-      <w:proofErr w:type="gramEnd"/>
-      <w:r>
-        <w:t xml:space="preserve"> Block RAMs every clock cycle, obtains the eight distances simultaneously, and then obtains the absolute values of these distances. Secondly, these eight absolute distances run through a comparator tree (as shown in </w:t>
+        <w:t xml:space="preserve">The first block reads one data point from the on chip Block RAMs every clock cycle, obtains the eight distances simultaneously, and then obtains the absolute values of these distances. Secondly, these eight absolute distances run through a comparator tree (as shown in </w:t>
       </w:r>
       <w:r>
         <w:fldChar w:fldCharType="begin"/>
@@ -6147,13 +6027,8 @@
       <w:r>
         <w:t xml:space="preserve"> </w:t>
       </w:r>
-      <w:proofErr w:type="gramStart"/>
-      <w:r>
-        <w:t>final results</w:t>
-      </w:r>
-      <w:proofErr w:type="gramEnd"/>
-      <w:r>
-        <w:t xml:space="preserve"> will be passed to the next block when</w:t>
+      <w:r>
+        <w:t>final results will be passed to the next block when</w:t>
       </w:r>
       <w:r>
         <w:t xml:space="preserve"> </w:t>
@@ -6206,15 +6081,7 @@
         <w:spacing w:after="0" w:line="240" w:lineRule="auto"/>
       </w:pPr>
       <w:r>
-        <w:t xml:space="preserve">divider is 60 clock cycles and the throughput </w:t>
-      </w:r>
-      <w:proofErr w:type="gramStart"/>
-      <w:r>
-        <w:t>is</w:t>
-      </w:r>
-      <w:proofErr w:type="gramEnd"/>
-      <w:r>
-        <w:t xml:space="preserve"> one result per clock cycle. And since we are calculating eight means sequentially, the total time in which the divider will be active is 68 clock cycles. The divider itself was obtained using the core generator tool available with Xilinx ISE Design Suite 12.2. The divider block is activated by the previous block that is when the second block finishes assigning all points to clusters.</w:t>
+        <w:t>divider is 60 clock cycles and the throughput is one result per clock cycle. And since we are calculating eight means sequentially, the total time in which the divider will be active is 68 clock cycles. The divider itself was obtained using the core generator tool available with Xilinx ISE Design Suite 12.2. The divider block is activated by the previous block that is when the second block finishes assigning all points to clusters.</w:t>
       </w:r>
     </w:p>
     <w:p>
@@ -6278,26 +6145,10 @@
         <w:t>o the</w:t>
       </w:r>
       <w:r>
-        <w:t xml:space="preserve"> FPGA block </w:t>
-      </w:r>
-      <w:proofErr w:type="gramStart"/>
-      <w:r>
-        <w:t>RAMs .</w:t>
-      </w:r>
-      <w:proofErr w:type="gramEnd"/>
-      <w:r>
-        <w:t xml:space="preserve"> The software implementation was done with </w:t>
-      </w:r>
-      <w:r>
-        <w:t xml:space="preserve">Matlab and it took an average execution time of the model for 1000 runs of the algorithm was 0.0062 ± 1.22e-4 s, with minimum execution time of 0.0060 s and maximum execution time of 0.0072 s. These results are based on initial centroids being </w:t>
-      </w:r>
-      <w:proofErr w:type="gramStart"/>
-      <w:r>
-        <w:t>pre defined</w:t>
-      </w:r>
-      <w:proofErr w:type="gramEnd"/>
-      <w:r>
-        <w:t xml:space="preserve"> and given as an input to the algorithm. The hardware implementation on the other hand </w:t>
+        <w:t xml:space="preserve"> FPGA block RAMs . The software implementation was done with </w:t>
+      </w:r>
+      <w:r>
+        <w:t xml:space="preserve">Matlab and it took an average execution time of the model for 1000 runs of the algorithm was 0.0062 ± 1.22e-4 s, with minimum execution time of 0.0060 s and maximum execution time of 0.0072 s. These results are based on initial centroids being pre defined and given as an input to the algorithm. The hardware implementation on the other hand </w:t>
       </w:r>
       <w:r>
         <w:t>converged after 25</w:t>
@@ -6413,15 +6264,7 @@
         <w:t xml:space="preserve"> </w:t>
       </w:r>
       <w:r>
-        <w:t xml:space="preserve">maximum frequency of 124 </w:t>
-      </w:r>
-      <w:proofErr w:type="gramStart"/>
-      <w:r>
-        <w:t>MHz, and</w:t>
-      </w:r>
-      <w:proofErr w:type="gramEnd"/>
-      <w:r>
-        <w:t xml:space="preserve"> consumed 99 % of</w:t>
+        <w:t>maximum frequency of 124 MHz, and consumed 99 % of</w:t>
       </w:r>
       <w:r>
         <w:t xml:space="preserve"> </w:t>
@@ -6465,43 +6308,121 @@
         <w:t xml:space="preserve">) there was a speed up potential on implementing the K means algorithm on hardware level. </w:t>
       </w:r>
     </w:p>
-    <w:p>
-      <w:pPr>
+    <w:p/>
+    <w:p>
+      <w:pPr>
+        <w:pStyle w:val="Heading1"/>
+      </w:pPr>
+      <w:r>
+        <w:t>Architecture</w:t>
+      </w:r>
+    </w:p>
+    <w:p>
+      <w:pPr>
+        <w:pStyle w:val="Heading2"/>
+      </w:pPr>
+      <w:r>
+        <w:t>K means TB</w:t>
+      </w:r>
+    </w:p>
+    <w:p>
+      <w:r>
+        <w:t>TBD</w:t>
+      </w:r>
+    </w:p>
+    <w:p>
+      <w:pPr>
+        <w:pStyle w:val="Heading2"/>
+      </w:pPr>
+      <w:r>
+        <w:t>K means Top</w:t>
+      </w:r>
+    </w:p>
+    <w:p>
+      <w:r>
+        <w:t>TBD</w:t>
+      </w:r>
+    </w:p>
+    <w:p>
+      <w:pPr>
+        <w:pStyle w:val="Heading3"/>
+      </w:pPr>
+      <w:r>
+        <w:lastRenderedPageBreak/>
+        <w:t>Register File</w:t>
+      </w:r>
+    </w:p>
+    <w:p>
+      <w:r>
+        <w:t>TBD</w:t>
+      </w:r>
+    </w:p>
+    <w:p>
+      <w:pPr>
+        <w:pStyle w:val="Heading3"/>
+      </w:pPr>
+      <w:r>
+        <w:t>K means core</w:t>
+      </w:r>
+    </w:p>
+    <w:p>
+      <w:r>
+        <w:t xml:space="preserve"> </w:t>
+      </w:r>
+      <w:r>
+        <w:t xml:space="preserve">The proposed architecture for the k means core block is as described in </w:t>
+      </w:r>
+      <w:r>
+        <w:fldChar w:fldCharType="begin"/>
+      </w:r>
+      <w:r>
+        <w:instrText xml:space="preserve"> REF _Ref16668785 \h </w:instrText>
+      </w:r>
+      <w:r>
+        <w:fldChar w:fldCharType="separate"/>
+      </w:r>
+      <w:r>
+        <w:t xml:space="preserve">Figure </w:t>
+      </w:r>
+      <w:r>
+        <w:rPr>
+          <w:noProof/>
+        </w:rPr>
+        <w:t>11</w:t>
+      </w:r>
+      <w:r>
+        <w:fldChar w:fldCharType="end"/>
+      </w:r>
+      <w:r>
+        <w:t>.This block is responsible for running the k means algorithm. It receives the input data points from the register file block by indirect access, as well as the initial centroids</w:t>
+      </w:r>
+      <w:r>
+        <w:t>. The block output</w:t>
+      </w:r>
+      <w:r>
+        <w:t xml:space="preserve"> </w:t>
+      </w:r>
+      <w:r>
+        <w:t xml:space="preserve">(to the register fil block) is the final centroids value after the algorithm’s end and an interrupt indicating the calculation has been finished.   </w:t>
+      </w:r>
+    </w:p>
+    <w:p>
+      <w:pPr>
+        <w:keepNext/>
         <w:autoSpaceDE w:val="0"/>
         <w:autoSpaceDN w:val="0"/>
         <w:adjustRightInd w:val="0"/>
         <w:spacing w:after="0" w:line="240" w:lineRule="auto"/>
-        <w:rPr>
-          <w:rFonts w:ascii="TimesNewRoman" w:hAnsi="TimesNewRoman" w:cs="TimesNewRoman"/>
-          <w:sz w:val="20"/>
-          <w:szCs w:val="20"/>
-        </w:rPr>
-      </w:pPr>
-    </w:p>
-    <w:p>
-      <w:pPr>
-        <w:autoSpaceDE w:val="0"/>
-        <w:autoSpaceDN w:val="0"/>
-        <w:adjustRightInd w:val="0"/>
-        <w:spacing w:after="0" w:line="240" w:lineRule="auto"/>
-        <w:rPr>
-          <w:rFonts w:ascii="TimesNewRoman" w:hAnsi="TimesNewRoman" w:cs="TimesNewRoman"/>
-          <w:sz w:val="20"/>
-          <w:szCs w:val="20"/>
-        </w:rPr>
-      </w:pPr>
-      <w:r>
-        <w:rPr>
-          <w:rFonts w:ascii="TimesNewRoman" w:hAnsi="TimesNewRoman" w:cs="TimesNewRoman"/>
-          <w:sz w:val="20"/>
-          <w:szCs w:val="20"/>
-        </w:rPr>
-        <w:lastRenderedPageBreak/>
+      </w:pPr>
+      <w:r>
+        <w:rPr>
+          <w:noProof/>
+        </w:rPr>
         <w:drawing>
-          <wp:inline distT="0" distB="0" distL="0" distR="0" wp14:anchorId="230AA71F" wp14:editId="393BAE63">
-            <wp:extent cx="5486400" cy="2771775"/>
-            <wp:effectExtent l="0" t="0" r="0" b="9525"/>
-            <wp:docPr id="16" name="Picture 16"/>
+          <wp:inline distT="0" distB="0" distL="0" distR="0" wp14:anchorId="0A849646" wp14:editId="4083ED96">
+            <wp:extent cx="5486400" cy="2990215"/>
+            <wp:effectExtent l="0" t="0" r="0" b="635"/>
+            <wp:docPr id="29" name="Picture 29"/>
             <wp:cNvGraphicFramePr>
               <a:graphicFrameLocks xmlns:a="http://schemas.openxmlformats.org/drawingml/2006/main" noChangeAspect="1"/>
             </wp:cNvGraphicFramePr>
@@ -6509,23 +6430,36 @@
               <a:graphicData uri="http://schemas.openxmlformats.org/drawingml/2006/picture">
                 <pic:pic xmlns:pic="http://schemas.openxmlformats.org/drawingml/2006/picture">
                   <pic:nvPicPr>
-                    <pic:cNvPr id="1" name=""/>
-                    <pic:cNvPicPr/>
+                    <pic:cNvPr id="0" name="Picture 7"/>
+                    <pic:cNvPicPr>
+                      <a:picLocks noChangeAspect="1" noChangeArrowheads="1"/>
+                    </pic:cNvPicPr>
                   </pic:nvPicPr>
                   <pic:blipFill>
-                    <a:blip r:embed="rId18"/>
+                    <a:blip r:embed="rId18">
+                      <a:extLst>
+                        <a:ext uri="{28A0092B-C50C-407E-A947-70E740481C1C}">
+                          <a14:useLocalDpi xmlns:a14="http://schemas.microsoft.com/office/drawing/2010/main" val="0"/>
+                        </a:ext>
+                      </a:extLst>
+                    </a:blip>
+                    <a:srcRect/>
                     <a:stretch>
                       <a:fillRect/>
                     </a:stretch>
                   </pic:blipFill>
-                  <pic:spPr>
+                  <pic:spPr bwMode="auto">
                     <a:xfrm>
                       <a:off x="0" y="0"/>
-                      <a:ext cx="5486400" cy="2771775"/>
+                      <a:ext cx="5486400" cy="2990215"/>
                     </a:xfrm>
                     <a:prstGeom prst="rect">
                       <a:avLst/>
                     </a:prstGeom>
+                    <a:noFill/>
+                    <a:ln>
+                      <a:noFill/>
+                    </a:ln>
                   </pic:spPr>
                 </pic:pic>
               </a:graphicData>
@@ -6536,28 +6470,515 @@
     </w:p>
     <w:p>
       <w:pPr>
-        <w:autoSpaceDE w:val="0"/>
-        <w:autoSpaceDN w:val="0"/>
-        <w:adjustRightInd w:val="0"/>
-        <w:spacing w:after="0" w:line="240" w:lineRule="auto"/>
-        <w:rPr>
-          <w:rFonts w:ascii="TimesNewRoman" w:hAnsi="TimesNewRoman" w:cs="TimesNewRoman"/>
-          <w:sz w:val="20"/>
-          <w:szCs w:val="20"/>
-        </w:rPr>
-      </w:pPr>
-      <w:r>
-        <w:rPr>
-          <w:rFonts w:ascii="TimesNewRoman" w:hAnsi="TimesNewRoman" w:cs="TimesNewRoman"/>
-          <w:sz w:val="20"/>
-          <w:szCs w:val="20"/>
+        <w:pStyle w:val="Caption"/>
+      </w:pPr>
+      <w:bookmarkStart w:id="9" w:name="_Ref16668785"/>
+      <w:r>
+        <w:t xml:space="preserve">Figure </w:t>
+      </w:r>
+      <w:r>
+        <w:fldChar w:fldCharType="begin"/>
+      </w:r>
+      <w:r>
+        <w:instrText xml:space="preserve"> SEQ Figure \* ARABIC </w:instrText>
+      </w:r>
+      <w:r>
+        <w:fldChar w:fldCharType="separate"/>
+      </w:r>
+      <w:r>
+        <w:rPr>
+          <w:noProof/>
+        </w:rPr>
+        <w:t>11</w:t>
+      </w:r>
+      <w:r>
+        <w:fldChar w:fldCharType="end"/>
+      </w:r>
+      <w:bookmarkEnd w:id="9"/>
+      <w:r>
+        <w:t>:K means core top block diagram</w:t>
+      </w:r>
+    </w:p>
+    <w:p/>
+    <w:p>
+      <w:r>
+        <w:t>The k means core block is composed of four main components:</w:t>
+      </w:r>
+    </w:p>
+    <w:p>
+      <w:pPr>
+        <w:pStyle w:val="ListParagraph"/>
+        <w:numPr>
+          <w:ilvl w:val="0"/>
+          <w:numId w:val="6"/>
+        </w:numPr>
+      </w:pPr>
+      <w:r>
+        <w:t xml:space="preserve">RAM – </w:t>
+      </w:r>
+      <w:r>
+        <w:t xml:space="preserve">memory </w:t>
+      </w:r>
+      <w:r>
+        <w:t>which is used to store the input data points.</w:t>
+      </w:r>
+    </w:p>
+    <w:p>
+      <w:pPr>
+        <w:pStyle w:val="ListParagraph"/>
+        <w:numPr>
+          <w:ilvl w:val="0"/>
+          <w:numId w:val="6"/>
+        </w:numPr>
+      </w:pPr>
+      <w:r>
+        <w:t xml:space="preserve">Classification block </w:t>
+      </w:r>
+      <w:r>
+        <w:t xml:space="preserve">- </w:t>
+      </w:r>
+      <w:r>
+        <w:t>this subblock is responsible for the classification step of the k means algorithm</w:t>
+      </w:r>
+      <w:r>
+        <w:t>. It will start running only after all the input data points are stored in the RAM and the initial centroids are stored within local register of the block</w:t>
+      </w:r>
+      <w:r>
+        <w:t xml:space="preserve"> and it will run for each data point every iteration of the algorithm.</w:t>
+      </w:r>
+    </w:p>
+    <w:p>
+      <w:pPr>
+        <w:pStyle w:val="ListParagraph"/>
+        <w:numPr>
+          <w:ilvl w:val="0"/>
+          <w:numId w:val="6"/>
+        </w:numPr>
+      </w:pPr>
+      <w:r>
+        <w:t xml:space="preserve">New means calculation block – this block is responsible for the centroids update step </w:t>
+      </w:r>
+      <w:r>
+        <w:t>of the algorithm. It will start running only after the classification block has finished classifying all input data points stored in the RAM. This block will run for as many times as the number of centroids, in the case of this IP, eight times.</w:t>
+      </w:r>
+    </w:p>
+    <w:p>
+      <w:pPr>
+        <w:pStyle w:val="ListParagraph"/>
+        <w:numPr>
+          <w:ilvl w:val="0"/>
+          <w:numId w:val="6"/>
+        </w:numPr>
+      </w:pPr>
+      <w:r>
+        <w:t>Convergence check block – after the “new means block” calculations are done, this block will be responsible for the “convergence check step” of the algorithm. In case convergence was achieved, it will inform the controller of so.</w:t>
+      </w:r>
+    </w:p>
+    <w:p>
+      <w:pPr>
+        <w:pStyle w:val="ListParagraph"/>
+        <w:numPr>
+          <w:ilvl w:val="0"/>
+          <w:numId w:val="6"/>
+        </w:numPr>
+      </w:pPr>
+      <w:r>
+        <w:lastRenderedPageBreak/>
+        <w:t xml:space="preserve">Core controller - </w:t>
+      </w:r>
+      <w:r>
+        <w:t>this is a state machine, which will control the k means core block by sending control signals to each of its internal blocks. It wil</w:t>
+      </w:r>
+      <w:r>
+        <w:t xml:space="preserve">l receive form the register file the value of the registers and </w:t>
+      </w:r>
+      <w:r>
+        <w:t xml:space="preserve"> </w:t>
+      </w:r>
+    </w:p>
+    <w:p>
+      <w:pPr>
+        <w:pStyle w:val="Heading4"/>
+      </w:pPr>
+      <w:r>
+        <w:t>K means core controller</w:t>
+      </w:r>
+    </w:p>
+    <w:p>
+      <w:r>
+        <w:t>The k means core controller is a state machine who controls the core setting signals connected to the other blocks in the core and to the register file block.</w:t>
+      </w:r>
+    </w:p>
+    <w:p>
+      <w:r>
+        <w:t>The state machine has the following states:</w:t>
+      </w:r>
+    </w:p>
+    <w:p>
+      <w:pPr>
+        <w:pStyle w:val="ListParagraph"/>
+        <w:numPr>
+          <w:ilvl w:val="0"/>
+          <w:numId w:val="7"/>
+        </w:numPr>
+      </w:pPr>
+      <w:r>
+        <w:t>Idle – the machine waits in this state until it receives a “go signal”, i.e. until the output value of the “Go register” is set to 1. Once this signal is received, the state changes to the “Read Centroid” state.</w:t>
+      </w:r>
+    </w:p>
+    <w:p>
+      <w:pPr>
+        <w:pStyle w:val="ListParagraph"/>
+        <w:numPr>
+          <w:ilvl w:val="0"/>
+          <w:numId w:val="7"/>
+        </w:numPr>
+      </w:pPr>
+      <w:r>
+        <w:t>Read Centroid</w:t>
+      </w:r>
+      <w:r>
+        <w:t xml:space="preserve"> – In this state the </w:t>
+      </w:r>
+      <w:r>
+        <w:t xml:space="preserve">centroid value in “centroid X </w:t>
+      </w:r>
+      <w:r>
+        <w:t>register</w:t>
+      </w:r>
+      <w:r>
+        <w:t>” of the Register File block is read</w:t>
+      </w:r>
+      <w:r>
+        <w:t xml:space="preserve"> </w:t>
+      </w:r>
+      <w:r>
+        <w:t>(X is an integer from 1 to 8, determined by a counter named centroid_cnt which is initialized to 1 in the idle state). This state is automatically flowed by the “Write Centroid” state.</w:t>
+      </w:r>
+    </w:p>
+    <w:p>
+      <w:pPr>
+        <w:pStyle w:val="ListParagraph"/>
+        <w:numPr>
+          <w:ilvl w:val="0"/>
+          <w:numId w:val="7"/>
+        </w:numPr>
+      </w:pPr>
+      <w:r>
+        <w:t xml:space="preserve">Write Centroid – In this state, the value read in the “Read Centroid” state is now available inside the core and it is written in a local register inside the Classification block. After this action, the centroid counter value is promoted by 1 if the counter is smaller than 8(as the number of clusters use in the algorithm) and the next stage is the  </w:t>
+      </w:r>
+      <w:r>
+        <w:t>“Read Centroid” state</w:t>
+      </w:r>
+      <w:r>
+        <w:t xml:space="preserve">. If the </w:t>
+      </w:r>
+      <w:r>
+        <w:t xml:space="preserve">centroid </w:t>
+      </w:r>
+      <w:r>
+        <w:t>counter</w:t>
+      </w:r>
+      <w:r>
+        <w:t xml:space="preserve"> value is 8, it is not </w:t>
+      </w:r>
+      <w:r>
+        <w:t>promoted,</w:t>
+      </w:r>
+      <w:r>
+        <w:t xml:space="preserve"> and the state becomes the “Read Input From RAM” state.</w:t>
+      </w:r>
+      <w:r>
+        <w:t xml:space="preserve"> </w:t>
+      </w:r>
+    </w:p>
+    <w:p>
+      <w:pPr>
+        <w:pStyle w:val="ListParagraph"/>
+        <w:numPr>
+          <w:ilvl w:val="0"/>
+          <w:numId w:val="7"/>
+        </w:numPr>
+        <w:rPr>
+          <w:highlight w:val="yellow"/>
+        </w:rPr>
+      </w:pPr>
+      <w:r>
+        <w:rPr>
+          <w:highlight w:val="yellow"/>
+        </w:rPr>
+        <w:t xml:space="preserve">Read Input From RAM – In this state, the input data at RAM address “first RAM address + point_cnt” is read, where “firsts RAM address” is the value of “RAM </w:t>
+      </w:r>
+      <w:r>
+        <w:rPr>
+          <w:highlight w:val="yellow"/>
+        </w:rPr>
+        <w:t>first point address</w:t>
+      </w:r>
+      <w:r>
+        <w:rPr>
+          <w:highlight w:val="yellow"/>
+        </w:rPr>
+        <w:t xml:space="preserve"> register” of the Register File and “point_cnt” is a counter initialized to 0 at the “Idle” state. </w:t>
+      </w:r>
+      <w:r>
+        <w:rPr>
+          <w:highlight w:val="yellow"/>
+        </w:rPr>
+        <w:t>This state is automatically flowed by the “Write Input to Input reg” state.</w:t>
+      </w:r>
+    </w:p>
+    <w:p>
+      <w:pPr>
+        <w:pStyle w:val="ListParagraph"/>
+        <w:numPr>
+          <w:ilvl w:val="0"/>
+          <w:numId w:val="7"/>
+        </w:numPr>
+        <w:rPr>
+          <w:highlight w:val="yellow"/>
+        </w:rPr>
+      </w:pPr>
+      <w:r>
+        <w:rPr>
+          <w:highlight w:val="yellow"/>
+        </w:rPr>
+        <w:t>Write Input to Input reg – In this state, the input data read from the RAM is now available for to the “Classification block” inside the core</w:t>
+      </w:r>
+      <w:r>
+        <w:rPr>
+          <w:highlight w:val="yellow"/>
+        </w:rPr>
+        <w:t xml:space="preserve"> and it is written to an internal register of the block called the “Input register”. If the value of </w:t>
+      </w:r>
+      <w:r>
+        <w:rPr>
+          <w:highlight w:val="yellow"/>
+        </w:rPr>
+        <w:t>“first RAM address + point_cnt”</w:t>
+      </w:r>
+      <w:r>
+        <w:rPr>
+          <w:highlight w:val="yellow"/>
+        </w:rPr>
+        <w:t xml:space="preserve"> is not equal to “last input addr” (which </w:t>
+      </w:r>
+      <w:r>
+        <w:rPr>
+          <w:highlight w:val="yellow"/>
+        </w:rPr>
+        <w:t xml:space="preserve">is the value of “RAM </w:t>
+      </w:r>
+      <w:r>
+        <w:rPr>
+          <w:highlight w:val="yellow"/>
+        </w:rPr>
+        <w:t>last point address</w:t>
+      </w:r>
+      <w:r>
+        <w:rPr>
+          <w:highlight w:val="yellow"/>
+        </w:rPr>
+        <w:t xml:space="preserve"> register” of the Register File</w:t>
+      </w:r>
+      <w:r>
+        <w:rPr>
+          <w:highlight w:val="yellow"/>
+        </w:rPr>
+        <w:t xml:space="preserve">) then the counter “point_cnt” is promoted so that </w:t>
+      </w:r>
+      <w:r>
+        <w:rPr>
+          <w:highlight w:val="yellow"/>
+        </w:rPr>
+        <w:t>“first RAM address + point_cnt”</w:t>
+      </w:r>
+      <w:r>
+        <w:rPr>
+          <w:highlight w:val="yellow"/>
+        </w:rPr>
+        <w:t xml:space="preserve"> is now the next address in the memory containing a point, and the next sate is “Read Input From Ram” state. </w:t>
+      </w:r>
+      <w:r>
+        <w:rPr>
+          <w:highlight w:val="yellow"/>
+        </w:rPr>
+        <w:t>If the value of “first RAM address + point_cnt” is equal to “last input addr”</w:t>
+      </w:r>
+      <w:r>
+        <w:rPr>
+          <w:highlight w:val="yellow"/>
+        </w:rPr>
+        <w:t xml:space="preserve"> it means that all input data points were inserted to the </w:t>
+      </w:r>
+      <w:r>
+        <w:rPr>
+          <w:highlight w:val="yellow"/>
+        </w:rPr>
+        <w:t>“Classification block”, the counter “point_cnt” is not promoted and the next stage is the “Wait for Classification End” state.</w:t>
+      </w:r>
+    </w:p>
+    <w:p>
+      <w:pPr>
+        <w:pStyle w:val="ListParagraph"/>
+        <w:numPr>
+          <w:ilvl w:val="0"/>
+          <w:numId w:val="7"/>
+        </w:numPr>
+      </w:pPr>
+      <w:r>
+        <w:t>Wait for Classification End</w:t>
+      </w:r>
+      <w:r>
+        <w:t xml:space="preserve"> </w:t>
+      </w:r>
+      <w:r>
+        <w:t>–</w:t>
+      </w:r>
+      <w:r>
+        <w:t xml:space="preserve"> </w:t>
+      </w:r>
+      <w:r>
+        <w:t xml:space="preserve">The </w:t>
+      </w:r>
+      <w:r>
+        <w:t>“Classification block”</w:t>
+      </w:r>
+      <w:r>
+        <w:t xml:space="preserve"> is a pipelined component which classifies the input data points into cluster by adding the data point to one of eight registers called “Accumulator X register”(X is a integer from 1 to 8). It has a throughput of one data point (after each cycle, one data point is added to the correct accumulator) </w:t>
+      </w:r>
+      <w:r>
+        <w:t>but</w:t>
+      </w:r>
+      <w:r>
+        <w:t xml:space="preserve"> it has a </w:t>
+      </w:r>
+      <w:r>
+        <w:t>latency</w:t>
+      </w:r>
+      <w:r>
+        <w:t xml:space="preserve"> o</w:t>
+      </w:r>
+      <w:r>
+        <w:t>f</w:t>
+      </w:r>
+      <w:r>
+        <w:t xml:space="preserve"> </w:t>
+      </w:r>
+      <w:r>
+        <w:t>f</w:t>
+      </w:r>
+      <w:r>
+        <w:t>our</w:t>
+      </w:r>
+      <w:r>
+        <w:t xml:space="preserve"> cycles(one for reading the data from the RAM, one </w:t>
+      </w:r>
+      <w:r>
+        <w:t>for</w:t>
+      </w:r>
+      <w:r>
+        <w:t>, one for calculating the distance between the centroid ab the point, one to determined to closest centroid and one for adding to point to the accumulator). Therefore, after the last point is written to the “</w:t>
+      </w:r>
+      <w:r>
+        <w:t>Classification block</w:t>
+      </w:r>
+      <w:r>
+        <w:t xml:space="preserve">”  local register “Input register”, it will be </w:t>
+      </w:r>
+      <w:r>
+        <w:lastRenderedPageBreak/>
+        <w:t>classified to the write cluster only 3 cycles later(the first two cycles are part of the states “Read Input from RAM” and “Write Input to Input reg”). As a result is needed this state is needed. In this state, all the state machine do is wait for the last input data to be classified,and it stays in this states for three cycles. After these three cycles, the next state is the “</w:t>
+      </w:r>
+      <w:r>
+        <w:t>Calculate new mean</w:t>
+      </w:r>
+      <w:r>
+        <w:t>”</w:t>
+      </w:r>
+      <w:r>
+        <w:t xml:space="preserve"> state.</w:t>
+      </w:r>
+    </w:p>
+    <w:p>
+      <w:pPr>
+        <w:pStyle w:val="ListParagraph"/>
+        <w:numPr>
+          <w:ilvl w:val="0"/>
+          <w:numId w:val="7"/>
+        </w:numPr>
+      </w:pPr>
+      <w:r>
+        <w:t>Calculate new mean</w:t>
+      </w:r>
+      <w:r>
+        <w:t xml:space="preserve"> – In this state, the new centroid </w:t>
+      </w:r>
+      <w:r>
+        <w:t xml:space="preserve">number “centroid_cnt” </w:t>
+      </w:r>
+      <w:r>
+        <w:t>is calculated by the “New Means calculation block”</w:t>
+      </w:r>
+      <w:r>
+        <w:t>(“</w:t>
+      </w:r>
+      <w:r>
+        <w:t xml:space="preserve"> </w:t>
+      </w:r>
+      <w:r>
+        <w:t>centroid_cnt</w:t>
+      </w:r>
+      <w:r>
+        <w:t>” is 8 in the first time the machine is in this state duo to the fact that this counter stopped at 8 at the last time the machine was in “Write Centroid” state). The next stage is the “</w:t>
+      </w:r>
+      <w:r>
+        <w:t>New centroid</w:t>
+      </w:r>
+      <w:r>
+        <w:t xml:space="preserve"> </w:t>
+      </w:r>
+      <w:r>
+        <w:t>write &amp; convergence check</w:t>
+      </w:r>
+      <w:r>
+        <w:t>” state.</w:t>
+      </w:r>
+    </w:p>
+    <w:p>
+      <w:pPr>
+        <w:pStyle w:val="ListParagraph"/>
+        <w:numPr>
+          <w:ilvl w:val="0"/>
+          <w:numId w:val="7"/>
+        </w:numPr>
+      </w:pPr>
+      <w:r>
+        <w:t>New centroid write &amp; convergence check</w:t>
+      </w:r>
+      <w:r>
+        <w:t xml:space="preserve"> – In this state </w:t>
+      </w:r>
+      <w:r>
+        <w:t xml:space="preserve">the </w:t>
+      </w:r>
+      <w:r>
+        <w:t>new centroid number “centroid_cnt” is</w:t>
+      </w:r>
+    </w:p>
+    <w:p/>
+    <w:p/>
+    <w:p>
+      <w:r>
+        <w:rPr>
+          <w:noProof/>
         </w:rPr>
         <w:lastRenderedPageBreak/>
         <w:drawing>
-          <wp:inline distT="0" distB="0" distL="0" distR="0" wp14:anchorId="01DB1DCE" wp14:editId="4E1306FF">
-            <wp:extent cx="4191585" cy="3038899"/>
-            <wp:effectExtent l="0" t="0" r="0" b="9525"/>
-            <wp:docPr id="17" name="Picture 17"/>
+          <wp:inline distT="0" distB="0" distL="0" distR="0" wp14:anchorId="68F94FD8" wp14:editId="43CAE635">
+            <wp:extent cx="5486400" cy="6816725"/>
+            <wp:effectExtent l="0" t="0" r="0" b="3175"/>
+            <wp:docPr id="34" name="Picture 34"/>
             <wp:cNvGraphicFramePr>
               <a:graphicFrameLocks xmlns:a="http://schemas.openxmlformats.org/drawingml/2006/main" noChangeAspect="1"/>
             </wp:cNvGraphicFramePr>
@@ -6565,23 +6986,36 @@
               <a:graphicData uri="http://schemas.openxmlformats.org/drawingml/2006/picture">
                 <pic:pic xmlns:pic="http://schemas.openxmlformats.org/drawingml/2006/picture">
                   <pic:nvPicPr>
-                    <pic:cNvPr id="1" name=""/>
-                    <pic:cNvPicPr/>
+                    <pic:cNvPr id="0" name="Picture 17"/>
+                    <pic:cNvPicPr>
+                      <a:picLocks noChangeAspect="1" noChangeArrowheads="1"/>
+                    </pic:cNvPicPr>
                   </pic:nvPicPr>
                   <pic:blipFill>
-                    <a:blip r:embed="rId19"/>
+                    <a:blip r:embed="rId19">
+                      <a:extLst>
+                        <a:ext uri="{28A0092B-C50C-407E-A947-70E740481C1C}">
+                          <a14:useLocalDpi xmlns:a14="http://schemas.microsoft.com/office/drawing/2010/main" val="0"/>
+                        </a:ext>
+                      </a:extLst>
+                    </a:blip>
+                    <a:srcRect/>
                     <a:stretch>
                       <a:fillRect/>
                     </a:stretch>
                   </pic:blipFill>
-                  <pic:spPr>
+                  <pic:spPr bwMode="auto">
                     <a:xfrm>
                       <a:off x="0" y="0"/>
-                      <a:ext cx="4191585" cy="3038899"/>
+                      <a:ext cx="5486400" cy="6816725"/>
                     </a:xfrm>
                     <a:prstGeom prst="rect">
                       <a:avLst/>
                     </a:prstGeom>
+                    <a:noFill/>
+                    <a:ln>
+                      <a:noFill/>
+                    </a:ln>
                   </pic:spPr>
                 </pic:pic>
               </a:graphicData>
@@ -6589,307 +7023,123 @@
           </wp:inline>
         </w:drawing>
       </w:r>
-      <w:r>
+      <w:bookmarkStart w:id="10" w:name="_GoBack"/>
+      <w:bookmarkEnd w:id="10"/>
+    </w:p>
+    <w:p>
+      <w:pPr>
+        <w:autoSpaceDE w:val="0"/>
+        <w:autoSpaceDN w:val="0"/>
+        <w:adjustRightInd w:val="0"/>
+        <w:spacing w:after="0" w:line="240" w:lineRule="auto"/>
         <w:rPr>
           <w:rFonts w:ascii="TimesNewRoman" w:hAnsi="TimesNewRoman" w:cs="TimesNewRoman"/>
           <w:sz w:val="20"/>
           <w:szCs w:val="20"/>
         </w:rPr>
-        <w:drawing>
-          <wp:inline distT="0" distB="0" distL="0" distR="0" wp14:anchorId="31227139" wp14:editId="05D41291">
-            <wp:extent cx="5486400" cy="3448685"/>
-            <wp:effectExtent l="0" t="0" r="0" b="0"/>
-            <wp:docPr id="18" name="Picture 18"/>
-            <wp:cNvGraphicFramePr>
-              <a:graphicFrameLocks xmlns:a="http://schemas.openxmlformats.org/drawingml/2006/main" noChangeAspect="1"/>
-            </wp:cNvGraphicFramePr>
-            <a:graphic xmlns:a="http://schemas.openxmlformats.org/drawingml/2006/main">
-              <a:graphicData uri="http://schemas.openxmlformats.org/drawingml/2006/picture">
-                <pic:pic xmlns:pic="http://schemas.openxmlformats.org/drawingml/2006/picture">
-                  <pic:nvPicPr>
-                    <pic:cNvPr id="1" name=""/>
-                    <pic:cNvPicPr/>
-                  </pic:nvPicPr>
-                  <pic:blipFill>
-                    <a:blip r:embed="rId20"/>
-                    <a:stretch>
-                      <a:fillRect/>
-                    </a:stretch>
-                  </pic:blipFill>
-                  <pic:spPr>
-                    <a:xfrm>
-                      <a:off x="0" y="0"/>
-                      <a:ext cx="5486400" cy="3448685"/>
-                    </a:xfrm>
-                    <a:prstGeom prst="rect">
-                      <a:avLst/>
-                    </a:prstGeom>
-                  </pic:spPr>
-                </pic:pic>
-              </a:graphicData>
-            </a:graphic>
-          </wp:inline>
-        </w:drawing>
-      </w:r>
-    </w:p>
-    <w:p>
-      <w:r>
-        <w:lastRenderedPageBreak/>
-        <w:drawing>
-          <wp:inline distT="0" distB="0" distL="0" distR="0" wp14:anchorId="1E8C7FC2" wp14:editId="2C8B43ED">
-            <wp:extent cx="5486400" cy="3491230"/>
-            <wp:effectExtent l="0" t="0" r="0" b="0"/>
-            <wp:docPr id="11" name="Picture 11"/>
-            <wp:cNvGraphicFramePr>
-              <a:graphicFrameLocks xmlns:a="http://schemas.openxmlformats.org/drawingml/2006/main" noChangeAspect="1"/>
-            </wp:cNvGraphicFramePr>
-            <a:graphic xmlns:a="http://schemas.openxmlformats.org/drawingml/2006/main">
-              <a:graphicData uri="http://schemas.openxmlformats.org/drawingml/2006/picture">
-                <pic:pic xmlns:pic="http://schemas.openxmlformats.org/drawingml/2006/picture">
-                  <pic:nvPicPr>
-                    <pic:cNvPr id="1" name=""/>
-                    <pic:cNvPicPr/>
-                  </pic:nvPicPr>
-                  <pic:blipFill>
-                    <a:blip r:embed="rId21"/>
-                    <a:stretch>
-                      <a:fillRect/>
-                    </a:stretch>
-                  </pic:blipFill>
-                  <pic:spPr>
-                    <a:xfrm>
-                      <a:off x="0" y="0"/>
-                      <a:ext cx="5486400" cy="3491230"/>
-                    </a:xfrm>
-                    <a:prstGeom prst="rect">
-                      <a:avLst/>
-                    </a:prstGeom>
-                  </pic:spPr>
-                </pic:pic>
-              </a:graphicData>
-            </a:graphic>
-          </wp:inline>
-        </w:drawing>
-      </w:r>
+      </w:pPr>
+    </w:p>
+    <w:p>
+      <w:pPr>
+        <w:autoSpaceDE w:val="0"/>
+        <w:autoSpaceDN w:val="0"/>
+        <w:adjustRightInd w:val="0"/>
+        <w:spacing w:after="0" w:line="240" w:lineRule="auto"/>
+        <w:rPr>
+          <w:rFonts w:ascii="TimesNewRoman" w:hAnsi="TimesNewRoman" w:cs="TimesNewRoman"/>
+          <w:sz w:val="20"/>
+          <w:szCs w:val="20"/>
+        </w:rPr>
+      </w:pPr>
+    </w:p>
+    <w:p>
+      <w:pPr>
+        <w:autoSpaceDE w:val="0"/>
+        <w:autoSpaceDN w:val="0"/>
+        <w:adjustRightInd w:val="0"/>
+        <w:spacing w:after="0" w:line="240" w:lineRule="auto"/>
+        <w:rPr>
+          <w:rFonts w:ascii="TimesNewRoman" w:hAnsi="TimesNewRoman" w:cs="TimesNewRoman"/>
+          <w:sz w:val="20"/>
+          <w:szCs w:val="20"/>
+        </w:rPr>
+      </w:pPr>
+    </w:p>
+    <w:p>
+      <w:pPr>
+        <w:autoSpaceDE w:val="0"/>
+        <w:autoSpaceDN w:val="0"/>
+        <w:adjustRightInd w:val="0"/>
+        <w:spacing w:after="0" w:line="240" w:lineRule="auto"/>
+        <w:rPr>
+          <w:rFonts w:ascii="TimesNewRoman" w:hAnsi="TimesNewRoman" w:cs="TimesNewRoman"/>
+          <w:sz w:val="20"/>
+          <w:szCs w:val="20"/>
+        </w:rPr>
+      </w:pPr>
+    </w:p>
+    <w:p>
+      <w:pPr>
+        <w:autoSpaceDE w:val="0"/>
+        <w:autoSpaceDN w:val="0"/>
+        <w:adjustRightInd w:val="0"/>
+        <w:spacing w:after="0" w:line="240" w:lineRule="auto"/>
+        <w:rPr>
+          <w:rFonts w:ascii="TimesNewRoman" w:hAnsi="TimesNewRoman" w:cs="TimesNewRoman"/>
+          <w:sz w:val="20"/>
+          <w:szCs w:val="20"/>
+        </w:rPr>
+      </w:pPr>
+    </w:p>
+    <w:p>
+      <w:pPr>
+        <w:rPr>
+          <w:rFonts w:ascii="TimesNewRoman" w:hAnsi="TimesNewRoman" w:cs="TimesNewRoman"/>
+          <w:sz w:val="20"/>
+          <w:szCs w:val="20"/>
+        </w:rPr>
+      </w:pPr>
+      <w:r>
+        <w:rPr>
+          <w:rFonts w:ascii="TimesNewRoman" w:hAnsi="TimesNewRoman" w:cs="TimesNewRoman"/>
+          <w:sz w:val="20"/>
+          <w:szCs w:val="20"/>
+        </w:rPr>
+        <w:br w:type="page"/>
+      </w:r>
+    </w:p>
+    <w:p>
+      <w:pPr>
+        <w:autoSpaceDE w:val="0"/>
+        <w:autoSpaceDN w:val="0"/>
+        <w:adjustRightInd w:val="0"/>
+        <w:spacing w:after="0" w:line="240" w:lineRule="auto"/>
+        <w:rPr>
+          <w:rFonts w:ascii="TimesNewRoman" w:hAnsi="TimesNewRoman" w:cs="TimesNewRoman"/>
+          <w:sz w:val="20"/>
+          <w:szCs w:val="20"/>
+        </w:rPr>
+      </w:pPr>
+    </w:p>
+    <w:p>
+      <w:pPr>
+        <w:autoSpaceDE w:val="0"/>
+        <w:autoSpaceDN w:val="0"/>
+        <w:adjustRightInd w:val="0"/>
+        <w:spacing w:after="0" w:line="240" w:lineRule="auto"/>
+        <w:rPr>
+          <w:rFonts w:ascii="TimesNewRoman" w:hAnsi="TimesNewRoman" w:cs="TimesNewRoman"/>
+          <w:sz w:val="20"/>
+          <w:szCs w:val="20"/>
+        </w:rPr>
+      </w:pPr>
     </w:p>
     <w:p/>
-    <w:p>
-      <w:r>
-        <w:drawing>
-          <wp:inline distT="0" distB="0" distL="0" distR="0" wp14:anchorId="12AE595C" wp14:editId="367B2B32">
-            <wp:extent cx="5486400" cy="4125595"/>
-            <wp:effectExtent l="0" t="0" r="0" b="8255"/>
-            <wp:docPr id="13" name="Picture 13"/>
-            <wp:cNvGraphicFramePr>
-              <a:graphicFrameLocks xmlns:a="http://schemas.openxmlformats.org/drawingml/2006/main" noChangeAspect="1"/>
-            </wp:cNvGraphicFramePr>
-            <a:graphic xmlns:a="http://schemas.openxmlformats.org/drawingml/2006/main">
-              <a:graphicData uri="http://schemas.openxmlformats.org/drawingml/2006/picture">
-                <pic:pic xmlns:pic="http://schemas.openxmlformats.org/drawingml/2006/picture">
-                  <pic:nvPicPr>
-                    <pic:cNvPr id="1" name=""/>
-                    <pic:cNvPicPr/>
-                  </pic:nvPicPr>
-                  <pic:blipFill>
-                    <a:blip r:embed="rId22"/>
-                    <a:stretch>
-                      <a:fillRect/>
-                    </a:stretch>
-                  </pic:blipFill>
-                  <pic:spPr>
-                    <a:xfrm>
-                      <a:off x="0" y="0"/>
-                      <a:ext cx="5486400" cy="4125595"/>
-                    </a:xfrm>
-                    <a:prstGeom prst="rect">
-                      <a:avLst/>
-                    </a:prstGeom>
-                  </pic:spPr>
-                </pic:pic>
-              </a:graphicData>
-            </a:graphic>
-          </wp:inline>
-        </w:drawing>
-      </w:r>
-    </w:p>
-    <w:p>
-      <w:r>
-        <w:lastRenderedPageBreak/>
-        <w:drawing>
-          <wp:inline distT="0" distB="0" distL="0" distR="0" wp14:anchorId="65568644" wp14:editId="09254789">
-            <wp:extent cx="5486400" cy="3718560"/>
-            <wp:effectExtent l="0" t="0" r="0" b="0"/>
-            <wp:docPr id="14" name="Picture 14"/>
-            <wp:cNvGraphicFramePr>
-              <a:graphicFrameLocks xmlns:a="http://schemas.openxmlformats.org/drawingml/2006/main" noChangeAspect="1"/>
-            </wp:cNvGraphicFramePr>
-            <a:graphic xmlns:a="http://schemas.openxmlformats.org/drawingml/2006/main">
-              <a:graphicData uri="http://schemas.openxmlformats.org/drawingml/2006/picture">
-                <pic:pic xmlns:pic="http://schemas.openxmlformats.org/drawingml/2006/picture">
-                  <pic:nvPicPr>
-                    <pic:cNvPr id="1" name=""/>
-                    <pic:cNvPicPr/>
-                  </pic:nvPicPr>
-                  <pic:blipFill>
-                    <a:blip r:embed="rId23"/>
-                    <a:stretch>
-                      <a:fillRect/>
-                    </a:stretch>
-                  </pic:blipFill>
-                  <pic:spPr>
-                    <a:xfrm>
-                      <a:off x="0" y="0"/>
-                      <a:ext cx="5486400" cy="3718560"/>
-                    </a:xfrm>
-                    <a:prstGeom prst="rect">
-                      <a:avLst/>
-                    </a:prstGeom>
-                  </pic:spPr>
-                </pic:pic>
-              </a:graphicData>
-            </a:graphic>
-          </wp:inline>
-        </w:drawing>
-      </w:r>
-    </w:p>
-    <w:p>
-      <w:r>
-        <w:drawing>
-          <wp:inline distT="0" distB="0" distL="0" distR="0" wp14:anchorId="250B1DD9" wp14:editId="3684C1E8">
-            <wp:extent cx="3677163" cy="1914792"/>
-            <wp:effectExtent l="0" t="0" r="0" b="9525"/>
-            <wp:docPr id="19" name="Picture 19"/>
-            <wp:cNvGraphicFramePr>
-              <a:graphicFrameLocks xmlns:a="http://schemas.openxmlformats.org/drawingml/2006/main" noChangeAspect="1"/>
-            </wp:cNvGraphicFramePr>
-            <a:graphic xmlns:a="http://schemas.openxmlformats.org/drawingml/2006/main">
-              <a:graphicData uri="http://schemas.openxmlformats.org/drawingml/2006/picture">
-                <pic:pic xmlns:pic="http://schemas.openxmlformats.org/drawingml/2006/picture">
-                  <pic:nvPicPr>
-                    <pic:cNvPr id="1" name=""/>
-                    <pic:cNvPicPr/>
-                  </pic:nvPicPr>
-                  <pic:blipFill>
-                    <a:blip r:embed="rId24"/>
-                    <a:stretch>
-                      <a:fillRect/>
-                    </a:stretch>
-                  </pic:blipFill>
-                  <pic:spPr>
-                    <a:xfrm>
-                      <a:off x="0" y="0"/>
-                      <a:ext cx="3677163" cy="1914792"/>
-                    </a:xfrm>
-                    <a:prstGeom prst="rect">
-                      <a:avLst/>
-                    </a:prstGeom>
-                  </pic:spPr>
-                </pic:pic>
-              </a:graphicData>
-            </a:graphic>
-          </wp:inline>
-        </w:drawing>
-      </w:r>
-    </w:p>
-    <w:p>
-      <w:r>
-        <w:lastRenderedPageBreak/>
-        <w:drawing>
-          <wp:inline distT="0" distB="0" distL="0" distR="0" wp14:anchorId="1F8E0146" wp14:editId="25D3A489">
-            <wp:extent cx="2876951" cy="1733792"/>
-            <wp:effectExtent l="0" t="0" r="0" b="0"/>
-            <wp:docPr id="20" name="Picture 20"/>
-            <wp:cNvGraphicFramePr>
-              <a:graphicFrameLocks xmlns:a="http://schemas.openxmlformats.org/drawingml/2006/main" noChangeAspect="1"/>
-            </wp:cNvGraphicFramePr>
-            <a:graphic xmlns:a="http://schemas.openxmlformats.org/drawingml/2006/main">
-              <a:graphicData uri="http://schemas.openxmlformats.org/drawingml/2006/picture">
-                <pic:pic xmlns:pic="http://schemas.openxmlformats.org/drawingml/2006/picture">
-                  <pic:nvPicPr>
-                    <pic:cNvPr id="1" name=""/>
-                    <pic:cNvPicPr/>
-                  </pic:nvPicPr>
-                  <pic:blipFill>
-                    <a:blip r:embed="rId25"/>
-                    <a:stretch>
-                      <a:fillRect/>
-                    </a:stretch>
-                  </pic:blipFill>
-                  <pic:spPr>
-                    <a:xfrm>
-                      <a:off x="0" y="0"/>
-                      <a:ext cx="2876951" cy="1733792"/>
-                    </a:xfrm>
-                    <a:prstGeom prst="rect">
-                      <a:avLst/>
-                    </a:prstGeom>
-                  </pic:spPr>
-                </pic:pic>
-              </a:graphicData>
-            </a:graphic>
-          </wp:inline>
-        </w:drawing>
-      </w:r>
-      <w:bookmarkStart w:id="9" w:name="_GoBack"/>
-      <w:bookmarkEnd w:id="9"/>
-      <w:r>
-        <w:drawing>
-          <wp:anchor distT="0" distB="0" distL="114300" distR="114300" simplePos="0" relativeHeight="251658240" behindDoc="0" locked="0" layoutInCell="1" allowOverlap="1" wp14:anchorId="1F5C5E59" wp14:editId="42BB010B">
-            <wp:simplePos x="0" y="0"/>
-            <wp:positionH relativeFrom="column">
-              <wp:posOffset>1988</wp:posOffset>
-            </wp:positionH>
-            <wp:positionV relativeFrom="paragraph">
-              <wp:posOffset>-966</wp:posOffset>
-            </wp:positionV>
-            <wp:extent cx="5486400" cy="2865120"/>
-            <wp:effectExtent l="0" t="0" r="0" b="0"/>
-            <wp:wrapSquare wrapText="bothSides"/>
-            <wp:docPr id="15" name="Picture 15"/>
-            <wp:cNvGraphicFramePr>
-              <a:graphicFrameLocks xmlns:a="http://schemas.openxmlformats.org/drawingml/2006/main" noChangeAspect="1"/>
-            </wp:cNvGraphicFramePr>
-            <a:graphic xmlns:a="http://schemas.openxmlformats.org/drawingml/2006/main">
-              <a:graphicData uri="http://schemas.openxmlformats.org/drawingml/2006/picture">
-                <pic:pic xmlns:pic="http://schemas.openxmlformats.org/drawingml/2006/picture">
-                  <pic:nvPicPr>
-                    <pic:cNvPr id="1" name=""/>
-                    <pic:cNvPicPr/>
-                  </pic:nvPicPr>
-                  <pic:blipFill>
-                    <a:blip r:embed="rId26">
-                      <a:extLst>
-                        <a:ext uri="{28A0092B-C50C-407E-A947-70E740481C1C}">
-                          <a14:useLocalDpi xmlns:a14="http://schemas.microsoft.com/office/drawing/2010/main" val="0"/>
-                        </a:ext>
-                      </a:extLst>
-                    </a:blip>
-                    <a:stretch>
-                      <a:fillRect/>
-                    </a:stretch>
-                  </pic:blipFill>
-                  <pic:spPr>
-                    <a:xfrm>
-                      <a:off x="0" y="0"/>
-                      <a:ext cx="5486400" cy="2865120"/>
-                    </a:xfrm>
-                    <a:prstGeom prst="rect">
-                      <a:avLst/>
-                    </a:prstGeom>
-                  </pic:spPr>
-                </pic:pic>
-              </a:graphicData>
-            </a:graphic>
-            <wp14:sizeRelH relativeFrom="page">
-              <wp14:pctWidth>0</wp14:pctWidth>
-            </wp14:sizeRelH>
-            <wp14:sizeRelV relativeFrom="page">
-              <wp14:pctHeight>0</wp14:pctHeight>
-            </wp14:sizeRelV>
-          </wp:anchor>
-        </w:drawing>
-      </w:r>
-    </w:p>
+    <w:p/>
+    <w:p/>
+    <w:p/>
+    <w:p/>
+    <w:p/>
     <w:p>
       <w:pPr>
         <w:pStyle w:val="Heading2"/>
@@ -7003,21 +7253,10 @@
         <w:rPr>
           <w:rFonts w:eastAsiaTheme="minorEastAsia"/>
         </w:rPr>
-        <w:t xml:space="preserve">AMBA APB </w:t>
-      </w:r>
-      <w:proofErr w:type="gramStart"/>
-      <w:r>
-        <w:rPr>
-          <w:rFonts w:eastAsiaTheme="minorEastAsia"/>
-        </w:rPr>
-        <w:t xml:space="preserve">–  </w:t>
-      </w:r>
-      <w:r>
-        <w:t>International</w:t>
-      </w:r>
-      <w:proofErr w:type="gramEnd"/>
-      <w:r>
-        <w:t xml:space="preserve"> Journal of Scientific Engineering and Applied Science (IJSEAS) - Volume-1, Issue-3, June 2015 ISSN: 2395-3470 www.ijseas.com 492</w:t>
+        <w:t xml:space="preserve">AMBA APB –  </w:t>
+      </w:r>
+      <w:r>
+        <w:t>International Journal of Scientific Engineering and Applied Science (IJSEAS) - Volume-1, Issue-3, June 2015 ISSN: 2395-3470 www.ijseas.com 492</w:t>
       </w:r>
     </w:p>
     <w:p>
@@ -7514,6 +7753,119 @@
     </w:lvl>
   </w:abstractNum>
   <w:abstractNum w:abstractNumId="4" w15:restartNumberingAfterBreak="0">
+    <w:nsid w:val="44814ED4"/>
+    <w:multiLevelType w:val="hybridMultilevel"/>
+    <w:tmpl w:val="AE7E8DF8"/>
+    <w:lvl w:ilvl="0" w:tplc="04090001">
+      <w:start w:val="1"/>
+      <w:numFmt w:val="bullet"/>
+      <w:lvlText w:val=""/>
+      <w:lvlJc w:val="left"/>
+      <w:pPr>
+        <w:ind w:left="720" w:hanging="360"/>
+      </w:pPr>
+      <w:rPr>
+        <w:rFonts w:ascii="Symbol" w:hAnsi="Symbol" w:hint="default"/>
+      </w:rPr>
+    </w:lvl>
+    <w:lvl w:ilvl="1" w:tplc="04090003" w:tentative="1">
+      <w:start w:val="1"/>
+      <w:numFmt w:val="bullet"/>
+      <w:lvlText w:val="o"/>
+      <w:lvlJc w:val="left"/>
+      <w:pPr>
+        <w:ind w:left="1440" w:hanging="360"/>
+      </w:pPr>
+      <w:rPr>
+        <w:rFonts w:ascii="Courier New" w:hAnsi="Courier New" w:cs="Courier New" w:hint="default"/>
+      </w:rPr>
+    </w:lvl>
+    <w:lvl w:ilvl="2" w:tplc="04090005" w:tentative="1">
+      <w:start w:val="1"/>
+      <w:numFmt w:val="bullet"/>
+      <w:lvlText w:val=""/>
+      <w:lvlJc w:val="left"/>
+      <w:pPr>
+        <w:ind w:left="2160" w:hanging="360"/>
+      </w:pPr>
+      <w:rPr>
+        <w:rFonts w:ascii="Wingdings" w:hAnsi="Wingdings" w:hint="default"/>
+      </w:rPr>
+    </w:lvl>
+    <w:lvl w:ilvl="3" w:tplc="04090001" w:tentative="1">
+      <w:start w:val="1"/>
+      <w:numFmt w:val="bullet"/>
+      <w:lvlText w:val=""/>
+      <w:lvlJc w:val="left"/>
+      <w:pPr>
+        <w:ind w:left="2880" w:hanging="360"/>
+      </w:pPr>
+      <w:rPr>
+        <w:rFonts w:ascii="Symbol" w:hAnsi="Symbol" w:hint="default"/>
+      </w:rPr>
+    </w:lvl>
+    <w:lvl w:ilvl="4" w:tplc="04090003" w:tentative="1">
+      <w:start w:val="1"/>
+      <w:numFmt w:val="bullet"/>
+      <w:lvlText w:val="o"/>
+      <w:lvlJc w:val="left"/>
+      <w:pPr>
+        <w:ind w:left="3600" w:hanging="360"/>
+      </w:pPr>
+      <w:rPr>
+        <w:rFonts w:ascii="Courier New" w:hAnsi="Courier New" w:cs="Courier New" w:hint="default"/>
+      </w:rPr>
+    </w:lvl>
+    <w:lvl w:ilvl="5" w:tplc="04090005" w:tentative="1">
+      <w:start w:val="1"/>
+      <w:numFmt w:val="bullet"/>
+      <w:lvlText w:val=""/>
+      <w:lvlJc w:val="left"/>
+      <w:pPr>
+        <w:ind w:left="4320" w:hanging="360"/>
+      </w:pPr>
+      <w:rPr>
+        <w:rFonts w:ascii="Wingdings" w:hAnsi="Wingdings" w:hint="default"/>
+      </w:rPr>
+    </w:lvl>
+    <w:lvl w:ilvl="6" w:tplc="04090001" w:tentative="1">
+      <w:start w:val="1"/>
+      <w:numFmt w:val="bullet"/>
+      <w:lvlText w:val=""/>
+      <w:lvlJc w:val="left"/>
+      <w:pPr>
+        <w:ind w:left="5040" w:hanging="360"/>
+      </w:pPr>
+      <w:rPr>
+        <w:rFonts w:ascii="Symbol" w:hAnsi="Symbol" w:hint="default"/>
+      </w:rPr>
+    </w:lvl>
+    <w:lvl w:ilvl="7" w:tplc="04090003" w:tentative="1">
+      <w:start w:val="1"/>
+      <w:numFmt w:val="bullet"/>
+      <w:lvlText w:val="o"/>
+      <w:lvlJc w:val="left"/>
+      <w:pPr>
+        <w:ind w:left="5760" w:hanging="360"/>
+      </w:pPr>
+      <w:rPr>
+        <w:rFonts w:ascii="Courier New" w:hAnsi="Courier New" w:cs="Courier New" w:hint="default"/>
+      </w:rPr>
+    </w:lvl>
+    <w:lvl w:ilvl="8" w:tplc="04090005" w:tentative="1">
+      <w:start w:val="1"/>
+      <w:numFmt w:val="bullet"/>
+      <w:lvlText w:val=""/>
+      <w:lvlJc w:val="left"/>
+      <w:pPr>
+        <w:ind w:left="6480" w:hanging="360"/>
+      </w:pPr>
+      <w:rPr>
+        <w:rFonts w:ascii="Wingdings" w:hAnsi="Wingdings" w:hint="default"/>
+      </w:rPr>
+    </w:lvl>
+  </w:abstractNum>
+  <w:abstractNum w:abstractNumId="5" w15:restartNumberingAfterBreak="0">
     <w:nsid w:val="695A68AE"/>
     <w:multiLevelType w:val="multilevel"/>
     <w:tmpl w:val="04090025"/>
@@ -7608,11 +7960,124 @@
       </w:pPr>
     </w:lvl>
   </w:abstractNum>
+  <w:abstractNum w:abstractNumId="6" w15:restartNumberingAfterBreak="0">
+    <w:nsid w:val="749E2A08"/>
+    <w:multiLevelType w:val="hybridMultilevel"/>
+    <w:tmpl w:val="77A6AD4E"/>
+    <w:lvl w:ilvl="0" w:tplc="04090001">
+      <w:start w:val="1"/>
+      <w:numFmt w:val="bullet"/>
+      <w:lvlText w:val=""/>
+      <w:lvlJc w:val="left"/>
+      <w:pPr>
+        <w:ind w:left="820" w:hanging="360"/>
+      </w:pPr>
+      <w:rPr>
+        <w:rFonts w:ascii="Symbol" w:hAnsi="Symbol" w:hint="default"/>
+      </w:rPr>
+    </w:lvl>
+    <w:lvl w:ilvl="1" w:tplc="04090003" w:tentative="1">
+      <w:start w:val="1"/>
+      <w:numFmt w:val="bullet"/>
+      <w:lvlText w:val="o"/>
+      <w:lvlJc w:val="left"/>
+      <w:pPr>
+        <w:ind w:left="1540" w:hanging="360"/>
+      </w:pPr>
+      <w:rPr>
+        <w:rFonts w:ascii="Courier New" w:hAnsi="Courier New" w:cs="Courier New" w:hint="default"/>
+      </w:rPr>
+    </w:lvl>
+    <w:lvl w:ilvl="2" w:tplc="04090005" w:tentative="1">
+      <w:start w:val="1"/>
+      <w:numFmt w:val="bullet"/>
+      <w:lvlText w:val=""/>
+      <w:lvlJc w:val="left"/>
+      <w:pPr>
+        <w:ind w:left="2260" w:hanging="360"/>
+      </w:pPr>
+      <w:rPr>
+        <w:rFonts w:ascii="Wingdings" w:hAnsi="Wingdings" w:hint="default"/>
+      </w:rPr>
+    </w:lvl>
+    <w:lvl w:ilvl="3" w:tplc="04090001" w:tentative="1">
+      <w:start w:val="1"/>
+      <w:numFmt w:val="bullet"/>
+      <w:lvlText w:val=""/>
+      <w:lvlJc w:val="left"/>
+      <w:pPr>
+        <w:ind w:left="2980" w:hanging="360"/>
+      </w:pPr>
+      <w:rPr>
+        <w:rFonts w:ascii="Symbol" w:hAnsi="Symbol" w:hint="default"/>
+      </w:rPr>
+    </w:lvl>
+    <w:lvl w:ilvl="4" w:tplc="04090003" w:tentative="1">
+      <w:start w:val="1"/>
+      <w:numFmt w:val="bullet"/>
+      <w:lvlText w:val="o"/>
+      <w:lvlJc w:val="left"/>
+      <w:pPr>
+        <w:ind w:left="3700" w:hanging="360"/>
+      </w:pPr>
+      <w:rPr>
+        <w:rFonts w:ascii="Courier New" w:hAnsi="Courier New" w:cs="Courier New" w:hint="default"/>
+      </w:rPr>
+    </w:lvl>
+    <w:lvl w:ilvl="5" w:tplc="04090005" w:tentative="1">
+      <w:start w:val="1"/>
+      <w:numFmt w:val="bullet"/>
+      <w:lvlText w:val=""/>
+      <w:lvlJc w:val="left"/>
+      <w:pPr>
+        <w:ind w:left="4420" w:hanging="360"/>
+      </w:pPr>
+      <w:rPr>
+        <w:rFonts w:ascii="Wingdings" w:hAnsi="Wingdings" w:hint="default"/>
+      </w:rPr>
+    </w:lvl>
+    <w:lvl w:ilvl="6" w:tplc="04090001" w:tentative="1">
+      <w:start w:val="1"/>
+      <w:numFmt w:val="bullet"/>
+      <w:lvlText w:val=""/>
+      <w:lvlJc w:val="left"/>
+      <w:pPr>
+        <w:ind w:left="5140" w:hanging="360"/>
+      </w:pPr>
+      <w:rPr>
+        <w:rFonts w:ascii="Symbol" w:hAnsi="Symbol" w:hint="default"/>
+      </w:rPr>
+    </w:lvl>
+    <w:lvl w:ilvl="7" w:tplc="04090003" w:tentative="1">
+      <w:start w:val="1"/>
+      <w:numFmt w:val="bullet"/>
+      <w:lvlText w:val="o"/>
+      <w:lvlJc w:val="left"/>
+      <w:pPr>
+        <w:ind w:left="5860" w:hanging="360"/>
+      </w:pPr>
+      <w:rPr>
+        <w:rFonts w:ascii="Courier New" w:hAnsi="Courier New" w:cs="Courier New" w:hint="default"/>
+      </w:rPr>
+    </w:lvl>
+    <w:lvl w:ilvl="8" w:tplc="04090005" w:tentative="1">
+      <w:start w:val="1"/>
+      <w:numFmt w:val="bullet"/>
+      <w:lvlText w:val=""/>
+      <w:lvlJc w:val="left"/>
+      <w:pPr>
+        <w:ind w:left="6580" w:hanging="360"/>
+      </w:pPr>
+      <w:rPr>
+        <w:rFonts w:ascii="Wingdings" w:hAnsi="Wingdings" w:hint="default"/>
+      </w:rPr>
+    </w:lvl>
+  </w:abstractNum>
   <w:num w:numId="1">
     <w:abstractNumId w:val="1"/>
   </w:num>
   <w:num w:numId="2">
-    <w:abstractNumId w:val="4"/>
+    <w:abstractNumId w:val="5"/>
   </w:num>
   <w:num w:numId="3">
     <w:abstractNumId w:val="2"/>
@@ -7622,6 +8087,12 @@
   </w:num>
   <w:num w:numId="5">
     <w:abstractNumId w:val="3"/>
+  </w:num>
+  <w:num w:numId="6">
+    <w:abstractNumId w:val="4"/>
+  </w:num>
+  <w:num w:numId="7">
+    <w:abstractNumId w:val="6"/>
   </w:num>
 </w:numbering>
 </file>
@@ -8841,7 +9312,7 @@
 </file>
 
 <file path=customXml/itemProps1.xml><?xml version="1.0" encoding="utf-8"?>
-<ds:datastoreItem xmlns:ds="http://schemas.openxmlformats.org/officeDocument/2006/customXml" ds:itemID="{28738A6F-E2D7-4DEA-9F44-8574851040EF}">
+<ds:datastoreItem xmlns:ds="http://schemas.openxmlformats.org/officeDocument/2006/customXml" ds:itemID="{E9F04F4F-A6A4-48EF-983A-A323C539A399}">
   <ds:schemaRefs>
     <ds:schemaRef ds:uri="http://schemas.openxmlformats.org/officeDocument/2006/bibliography"/>
   </ds:schemaRefs>

</xml_diff>

<commit_message>
core part done,classification part done
</commit_message>
<xml_diff>
--- a/K means accelerator.docx
+++ b/K means accelerator.docx
@@ -70,7 +70,15 @@
         <w:t xml:space="preserve"> K is a constant predefined natural value. First, </w:t>
       </w:r>
       <w:r>
-        <w:t xml:space="preserve">some symbols need o be </w:t>
+        <w:t xml:space="preserve">some symbols need </w:t>
+      </w:r>
+      <w:proofErr w:type="spellStart"/>
+      <w:r>
+        <w:t>o</w:t>
+      </w:r>
+      <w:proofErr w:type="spellEnd"/>
+      <w:r>
+        <w:t xml:space="preserve"> be </w:t>
       </w:r>
       <w:r>
         <w:t>define</w:t>
@@ -142,6 +150,7 @@
         </w:rPr>
         <w:t>"</w:t>
       </w:r>
+      <w:proofErr w:type="spellStart"/>
       <w:r>
         <w:rPr>
           <w:rFonts w:eastAsiaTheme="minorEastAsia"/>
@@ -150,6 +159,7 @@
         </w:rPr>
         <w:t>i</w:t>
       </w:r>
+      <w:proofErr w:type="spellEnd"/>
       <w:r>
         <w:rPr>
           <w:rFonts w:eastAsiaTheme="minorEastAsia" w:hint="cs"/>
@@ -211,6 +221,7 @@
         </w:rPr>
         <w:t>"</w:t>
       </w:r>
+      <w:proofErr w:type="spellStart"/>
       <w:r>
         <w:rPr>
           <w:rFonts w:eastAsiaTheme="minorEastAsia"/>
@@ -219,6 +230,7 @@
         </w:rPr>
         <w:t>i</w:t>
       </w:r>
+      <w:proofErr w:type="spellEnd"/>
       <w:r>
         <w:rPr>
           <w:rFonts w:eastAsiaTheme="minorEastAsia" w:hint="cs"/>
@@ -446,7 +458,15 @@
         <w:t>ed</w:t>
       </w:r>
       <w:r>
-        <w:t xml:space="preserve"> to cluster number “i” if the metrical distance between it and the clus</w:t>
+        <w:t xml:space="preserve"> to cluster number “</w:t>
+      </w:r>
+      <w:proofErr w:type="spellStart"/>
+      <w:r>
+        <w:t>i</w:t>
+      </w:r>
+      <w:proofErr w:type="spellEnd"/>
+      <w:r>
+        <w:t>” if the metrical distance between it and the clus</w:t>
       </w:r>
       <w:r>
         <w:t>ter’s centroid is the minimum between the distances from the point to all others cluster’s centroids. To simplify:</w:t>
@@ -1898,27 +1918,14 @@
       <w:r>
         <w:t xml:space="preserve">Figure </w:t>
       </w:r>
-      <w:r>
-        <w:fldChar w:fldCharType="begin"/>
-      </w:r>
-      <w:r>
-        <w:instrText xml:space="preserve"> SEQ Figure \* ARABIC </w:instrText>
-      </w:r>
-      <w:r>
-        <w:fldChar w:fldCharType="separate"/>
-      </w:r>
-      <w:r>
-        <w:rPr>
-          <w:noProof/>
-        </w:rPr>
-        <w:t>1</w:t>
-      </w:r>
-      <w:r>
-        <w:rPr>
-          <w:noProof/>
-        </w:rPr>
-        <w:fldChar w:fldCharType="end"/>
-      </w:r>
+      <w:fldSimple w:instr=" SEQ Figure \* ARABIC ">
+        <w:r>
+          <w:rPr>
+            <w:noProof/>
+          </w:rPr>
+          <w:t>1</w:t>
+        </w:r>
+      </w:fldSimple>
       <w:r>
         <w:t>: Key to timing diagram</w:t>
       </w:r>
@@ -2015,9 +2022,11 @@
             <w:tcW w:w="1525" w:type="dxa"/>
           </w:tcPr>
           <w:p>
+            <w:proofErr w:type="spellStart"/>
             <w:r>
               <w:t>PRESETn</w:t>
             </w:r>
+            <w:proofErr w:type="spellEnd"/>
           </w:p>
         </w:tc>
         <w:tc>
@@ -2089,9 +2098,11 @@
             <w:tcW w:w="1525" w:type="dxa"/>
           </w:tcPr>
           <w:p>
+            <w:proofErr w:type="spellStart"/>
             <w:r>
               <w:t>PSELx</w:t>
             </w:r>
+            <w:proofErr w:type="spellEnd"/>
           </w:p>
         </w:tc>
         <w:tc>
@@ -2120,7 +2131,15 @@
           </w:p>
           <w:p>
             <w:r>
-              <w:t>There is a PSELx signal for each slave.</w:t>
+              <w:t xml:space="preserve">There is a </w:t>
+            </w:r>
+            <w:proofErr w:type="spellStart"/>
+            <w:r>
+              <w:t>PSELx</w:t>
+            </w:r>
+            <w:proofErr w:type="spellEnd"/>
+            <w:r>
+              <w:t xml:space="preserve"> signal for each slave.</w:t>
             </w:r>
           </w:p>
         </w:tc>
@@ -2364,27 +2383,14 @@
       <w:r>
         <w:t xml:space="preserve">Table </w:t>
       </w:r>
-      <w:r>
-        <w:fldChar w:fldCharType="begin"/>
-      </w:r>
-      <w:r>
-        <w:instrText xml:space="preserve"> SEQ Table \* ARABIC </w:instrText>
-      </w:r>
-      <w:r>
-        <w:fldChar w:fldCharType="separate"/>
-      </w:r>
-      <w:r>
-        <w:rPr>
-          <w:noProof/>
-        </w:rPr>
-        <w:t>1</w:t>
-      </w:r>
-      <w:r>
-        <w:rPr>
-          <w:noProof/>
-        </w:rPr>
-        <w:fldChar w:fldCharType="end"/>
-      </w:r>
+      <w:fldSimple w:instr=" SEQ Table \* ARABIC ">
+        <w:r>
+          <w:rPr>
+            <w:noProof/>
+          </w:rPr>
+          <w:t>1</w:t>
+        </w:r>
+      </w:fldSimple>
       <w:r>
         <w:t xml:space="preserve">: </w:t>
       </w:r>
@@ -2452,27 +2458,14 @@
       <w:r>
         <w:t xml:space="preserve">Figure </w:t>
       </w:r>
-      <w:r>
-        <w:fldChar w:fldCharType="begin"/>
-      </w:r>
-      <w:r>
-        <w:instrText xml:space="preserve"> SEQ Figure \* ARABIC </w:instrText>
-      </w:r>
-      <w:r>
-        <w:fldChar w:fldCharType="separate"/>
-      </w:r>
-      <w:r>
-        <w:rPr>
-          <w:noProof/>
-        </w:rPr>
-        <w:t>2</w:t>
-      </w:r>
-      <w:r>
-        <w:rPr>
-          <w:noProof/>
-        </w:rPr>
-        <w:fldChar w:fldCharType="end"/>
-      </w:r>
+      <w:fldSimple w:instr=" SEQ Figure \* ARABIC ">
+        <w:r>
+          <w:rPr>
+            <w:noProof/>
+          </w:rPr>
+          <w:t>2</w:t>
+        </w:r>
+      </w:fldSimple>
       <w:r>
         <w:t>: APB block diagram</w:t>
       </w:r>
@@ -2552,27 +2545,14 @@
       <w:r>
         <w:t xml:space="preserve">Figure </w:t>
       </w:r>
-      <w:r>
-        <w:fldChar w:fldCharType="begin"/>
-      </w:r>
-      <w:r>
-        <w:instrText xml:space="preserve"> SEQ Figure \* ARABIC </w:instrText>
-      </w:r>
-      <w:r>
-        <w:fldChar w:fldCharType="separate"/>
-      </w:r>
-      <w:r>
-        <w:rPr>
-          <w:noProof/>
-        </w:rPr>
-        <w:t>3</w:t>
-      </w:r>
-      <w:r>
-        <w:rPr>
-          <w:noProof/>
-        </w:rPr>
-        <w:fldChar w:fldCharType="end"/>
-      </w:r>
+      <w:fldSimple w:instr=" SEQ Figure \* ARABIC ">
+        <w:r>
+          <w:rPr>
+            <w:noProof/>
+          </w:rPr>
+          <w:t>3</w:t>
+        </w:r>
+      </w:fldSimple>
       <w:r>
         <w:t>: APB operating states</w:t>
       </w:r>
@@ -2603,7 +2583,15 @@
         <w:t>SETUP</w:t>
       </w:r>
       <w:r>
-        <w:t xml:space="preserve"> - When a transfer is required the bus moves into the SETUP state, where the appropriate select signal, PSELx, is asserted. The bus only remains in the SETUP state for one clock cycle and always moves to the ACCESS state on the next rising edge of the clock. </w:t>
+        <w:t xml:space="preserve"> - When a transfer is required the bus moves into the SETUP state, where the appropriate select signal, </w:t>
+      </w:r>
+      <w:proofErr w:type="spellStart"/>
+      <w:r>
+        <w:t>PSELx</w:t>
+      </w:r>
+      <w:proofErr w:type="spellEnd"/>
+      <w:r>
+        <w:t xml:space="preserve">, is asserted. The bus only remains in the SETUP state for one clock cycle and always moves to the ACCESS state on the next rising edge of the clock. </w:t>
       </w:r>
     </w:p>
     <w:p>
@@ -2897,27 +2885,14 @@
       <w:r>
         <w:t xml:space="preserve">Figure </w:t>
       </w:r>
-      <w:r>
-        <w:fldChar w:fldCharType="begin"/>
-      </w:r>
-      <w:r>
-        <w:instrText xml:space="preserve"> SEQ Figure \* ARABIC </w:instrText>
-      </w:r>
-      <w:r>
-        <w:fldChar w:fldCharType="separate"/>
-      </w:r>
-      <w:r>
-        <w:rPr>
-          <w:noProof/>
-        </w:rPr>
-        <w:t>4</w:t>
-      </w:r>
-      <w:r>
-        <w:rPr>
-          <w:noProof/>
-        </w:rPr>
-        <w:fldChar w:fldCharType="end"/>
-      </w:r>
+      <w:fldSimple w:instr=" SEQ Figure \* ARABIC ">
+        <w:r>
+          <w:rPr>
+            <w:noProof/>
+          </w:rPr>
+          <w:t>4</w:t>
+        </w:r>
+      </w:fldSimple>
       <w:bookmarkEnd w:id="0"/>
       <w:r>
         <w:t>: APB write transfer with no waits</w:t>
@@ -3105,27 +3080,14 @@
       <w:r>
         <w:t xml:space="preserve">Figure </w:t>
       </w:r>
-      <w:r>
-        <w:fldChar w:fldCharType="begin"/>
-      </w:r>
-      <w:r>
-        <w:instrText xml:space="preserve"> SEQ Figure \* ARABIC </w:instrText>
-      </w:r>
-      <w:r>
-        <w:fldChar w:fldCharType="separate"/>
-      </w:r>
-      <w:r>
-        <w:rPr>
-          <w:noProof/>
-        </w:rPr>
-        <w:t>5</w:t>
-      </w:r>
-      <w:r>
-        <w:rPr>
-          <w:noProof/>
-        </w:rPr>
-        <w:fldChar w:fldCharType="end"/>
-      </w:r>
+      <w:fldSimple w:instr=" SEQ Figure \* ARABIC ">
+        <w:r>
+          <w:rPr>
+            <w:noProof/>
+          </w:rPr>
+          <w:t>5</w:t>
+        </w:r>
+      </w:fldSimple>
       <w:bookmarkEnd w:id="2"/>
       <w:r>
         <w:t>: APB write transfer with wait states.</w:t>
@@ -3345,27 +3307,14 @@
       <w:r>
         <w:t xml:space="preserve">Figure </w:t>
       </w:r>
-      <w:r>
-        <w:fldChar w:fldCharType="begin"/>
-      </w:r>
-      <w:r>
-        <w:instrText xml:space="preserve"> SEQ Figure \* ARABIC </w:instrText>
-      </w:r>
-      <w:r>
-        <w:fldChar w:fldCharType="separate"/>
-      </w:r>
-      <w:r>
-        <w:rPr>
-          <w:noProof/>
-        </w:rPr>
-        <w:t>6</w:t>
-      </w:r>
-      <w:r>
-        <w:rPr>
-          <w:noProof/>
-        </w:rPr>
-        <w:fldChar w:fldCharType="end"/>
-      </w:r>
+      <w:fldSimple w:instr=" SEQ Figure \* ARABIC ">
+        <w:r>
+          <w:rPr>
+            <w:noProof/>
+          </w:rPr>
+          <w:t>6</w:t>
+        </w:r>
+      </w:fldSimple>
       <w:bookmarkEnd w:id="3"/>
       <w:r>
         <w:t>: APB read transfers with no wait states</w:t>
@@ -3520,27 +3469,14 @@
       <w:r>
         <w:t xml:space="preserve">Figure </w:t>
       </w:r>
-      <w:r>
-        <w:fldChar w:fldCharType="begin"/>
-      </w:r>
-      <w:r>
-        <w:instrText xml:space="preserve"> SEQ Figure \* ARABIC </w:instrText>
-      </w:r>
-      <w:r>
-        <w:fldChar w:fldCharType="separate"/>
-      </w:r>
-      <w:r>
-        <w:rPr>
-          <w:noProof/>
-        </w:rPr>
-        <w:t>7</w:t>
-      </w:r>
-      <w:r>
-        <w:rPr>
-          <w:noProof/>
-        </w:rPr>
-        <w:fldChar w:fldCharType="end"/>
-      </w:r>
+      <w:fldSimple w:instr=" SEQ Figure \* ARABIC ">
+        <w:r>
+          <w:rPr>
+            <w:noProof/>
+          </w:rPr>
+          <w:t>7</w:t>
+        </w:r>
+      </w:fldSimple>
       <w:bookmarkEnd w:id="4"/>
       <w:r>
         <w:t>:</w:t>
@@ -3882,27 +3818,14 @@
       <w:r>
         <w:t xml:space="preserve">Figure </w:t>
       </w:r>
-      <w:r>
-        <w:fldChar w:fldCharType="begin"/>
-      </w:r>
-      <w:r>
-        <w:instrText xml:space="preserve"> SEQ Figure \* ARABIC </w:instrText>
-      </w:r>
-      <w:r>
-        <w:fldChar w:fldCharType="separate"/>
-      </w:r>
-      <w:r>
-        <w:rPr>
-          <w:noProof/>
-        </w:rPr>
-        <w:t>8</w:t>
-      </w:r>
-      <w:r>
-        <w:rPr>
-          <w:noProof/>
-        </w:rPr>
-        <w:fldChar w:fldCharType="end"/>
-      </w:r>
+      <w:fldSimple w:instr=" SEQ Figure \* ARABIC ">
+        <w:r>
+          <w:rPr>
+            <w:noProof/>
+          </w:rPr>
+          <w:t>8</w:t>
+        </w:r>
+      </w:fldSimple>
       <w:bookmarkEnd w:id="5"/>
       <w:r>
         <w:t>: APB error in write transfer</w:t>
@@ -4028,27 +3951,14 @@
       <w:r>
         <w:t xml:space="preserve">Figure </w:t>
       </w:r>
-      <w:r>
-        <w:fldChar w:fldCharType="begin"/>
-      </w:r>
-      <w:r>
-        <w:instrText xml:space="preserve"> SEQ Figure \* ARABIC </w:instrText>
-      </w:r>
-      <w:r>
-        <w:fldChar w:fldCharType="separate"/>
-      </w:r>
-      <w:r>
-        <w:rPr>
-          <w:noProof/>
-        </w:rPr>
-        <w:t>9</w:t>
-      </w:r>
-      <w:r>
-        <w:rPr>
-          <w:noProof/>
-        </w:rPr>
-        <w:fldChar w:fldCharType="end"/>
-      </w:r>
+      <w:fldSimple w:instr=" SEQ Figure \* ARABIC ">
+        <w:r>
+          <w:rPr>
+            <w:noProof/>
+          </w:rPr>
+          <w:t>9</w:t>
+        </w:r>
+      </w:fldSimple>
       <w:bookmarkEnd w:id="6"/>
       <w:r>
         <w:t xml:space="preserve"> : </w:t>
@@ -4085,8 +3995,37 @@
       <w:r>
         <w:t xml:space="preserve">” by </w:t>
       </w:r>
-      <w:r>
-        <w:t>Hanaa M. Hussain, Khaled Benkrid, Huseyin Seker, Ahmet T. Erdogan</w:t>
+      <w:proofErr w:type="spellStart"/>
+      <w:r>
+        <w:t>Hanaa</w:t>
+      </w:r>
+      <w:proofErr w:type="spellEnd"/>
+      <w:r>
+        <w:t xml:space="preserve"> M. Hussain, Khaled </w:t>
+      </w:r>
+      <w:proofErr w:type="spellStart"/>
+      <w:r>
+        <w:t>Benkrid</w:t>
+      </w:r>
+      <w:proofErr w:type="spellEnd"/>
+      <w:r>
+        <w:t xml:space="preserve">, </w:t>
+      </w:r>
+      <w:proofErr w:type="spellStart"/>
+      <w:r>
+        <w:t>Huseyin</w:t>
+      </w:r>
+      <w:proofErr w:type="spellEnd"/>
+      <w:r>
+        <w:t xml:space="preserve"> </w:t>
+      </w:r>
+      <w:proofErr w:type="spellStart"/>
+      <w:r>
+        <w:t>Seker</w:t>
+      </w:r>
+      <w:proofErr w:type="spellEnd"/>
+      <w:r>
+        <w:t>, Ahmet T. Erdogan</w:t>
       </w:r>
       <w:r>
         <w:t>.</w:t>
@@ -5178,7 +5117,15 @@
         <w:pStyle w:val="ListParagraph"/>
       </w:pPr>
       <w:r>
-        <w:t xml:space="preserve">Speedup of 500x over matlab implantation including I/O overhead, using 3 </w:t>
+        <w:t xml:space="preserve">Speedup of 500x over </w:t>
+      </w:r>
+      <w:proofErr w:type="spellStart"/>
+      <w:r>
+        <w:t>matlab</w:t>
+      </w:r>
+      <w:proofErr w:type="spellEnd"/>
+      <w:r>
+        <w:t xml:space="preserve"> implantation including I/O overhead, using 3 </w:t>
       </w:r>
       <w:r>
         <w:t>clusters</w:t>
@@ -5226,7 +5173,15 @@
         <w:pStyle w:val="ListParagraph"/>
       </w:pPr>
       <w:r>
-        <w:t>A suggested disadvantage is the fact that it was tested only for a run of the algorithm with 3 clusters, which can be to few clusters to receive significant information about the data after running the algorithm. There is a lack of proof that this implementation is efficient for problems which need more than 3 clusters.</w:t>
+        <w:t xml:space="preserve">A suggested disadvantage is the fact that it was tested only for a run of the algorithm with 3 clusters, which can be </w:t>
+      </w:r>
+      <w:proofErr w:type="spellStart"/>
+      <w:r>
+        <w:t>to</w:t>
+      </w:r>
+      <w:proofErr w:type="spellEnd"/>
+      <w:r>
+        <w:t xml:space="preserve"> few clusters to receive significant information about the data after running the algorithm. There is a lack of proof that this implementation is efficient for problems which need more than 3 clusters.</w:t>
       </w:r>
     </w:p>
     <w:p>
@@ -5876,27 +5831,14 @@
       <w:r>
         <w:t xml:space="preserve">Figure </w:t>
       </w:r>
-      <w:r>
-        <w:fldChar w:fldCharType="begin"/>
-      </w:r>
-      <w:r>
-        <w:instrText xml:space="preserve"> SEQ Figure \* ARABIC </w:instrText>
-      </w:r>
-      <w:r>
-        <w:fldChar w:fldCharType="separate"/>
-      </w:r>
-      <w:r>
-        <w:rPr>
-          <w:noProof/>
-        </w:rPr>
-        <w:t>10</w:t>
-      </w:r>
-      <w:r>
-        <w:rPr>
-          <w:noProof/>
-        </w:rPr>
-        <w:fldChar w:fldCharType="end"/>
-      </w:r>
+      <w:fldSimple w:instr=" SEQ Figure \* ARABIC ">
+        <w:r>
+          <w:rPr>
+            <w:noProof/>
+          </w:rPr>
+          <w:t>10</w:t>
+        </w:r>
+      </w:fldSimple>
       <w:bookmarkEnd w:id="7"/>
       <w:r>
         <w:t xml:space="preserve"> : The paper's implementation design</w:t>
@@ -6147,8 +6089,21 @@
       <w:r>
         <w:t xml:space="preserve"> FPGA block RAMs . The software implementation was done with </w:t>
       </w:r>
-      <w:r>
-        <w:t xml:space="preserve">Matlab and it took an average execution time of the model for 1000 runs of the algorithm was 0.0062 ± 1.22e-4 s, with minimum execution time of 0.0060 s and maximum execution time of 0.0072 s. These results are based on initial centroids being pre defined and given as an input to the algorithm. The hardware implementation on the other hand </w:t>
+      <w:proofErr w:type="spellStart"/>
+      <w:r>
+        <w:t>Matlab</w:t>
+      </w:r>
+      <w:proofErr w:type="spellEnd"/>
+      <w:r>
+        <w:t xml:space="preserve"> and it took an average execution time of the model for 1000 runs of the algorithm was 0.0062 ± 1.22e-4 s, with minimum execution time of 0.0060 s and maximum execution time of 0.0072 s. These results are based on initial centroids being </w:t>
+      </w:r>
+      <w:proofErr w:type="spellStart"/>
+      <w:r>
+        <w:t>pre defined</w:t>
+      </w:r>
+      <w:proofErr w:type="spellEnd"/>
+      <w:r>
+        <w:t xml:space="preserve"> and given as an input to the algorithm. The hardware implementation on the other hand </w:t>
       </w:r>
       <w:r>
         <w:t>converged after 25</w:t>
@@ -6201,7 +6156,15 @@
         <w:t xml:space="preserve"> This single core occupies 2.208 slices, which is only 20% of the FPGA floor area.</w:t>
       </w:r>
       <w:r>
-        <w:t xml:space="preserve"> As a result of the large available area in the FPGA after the implementation and n order to improve results the paper authors </w:t>
+        <w:t xml:space="preserve"> As a result of the large available area in the FPGA after the implementation and </w:t>
+      </w:r>
+      <w:proofErr w:type="spellStart"/>
+      <w:r>
+        <w:t>n</w:t>
+      </w:r>
+      <w:proofErr w:type="spellEnd"/>
+      <w:r>
+        <w:t xml:space="preserve"> order to improve results the paper authors </w:t>
       </w:r>
       <w:r>
         <w:t>replicate</w:t>
@@ -6278,7 +6241,15 @@
     </w:p>
     <w:p>
       <w:r>
-        <w:t>For the single core design, simulation results showed that it takes about 2971 clock cycles to complete one full iteration, and the datasets required 25 iterations to converge, thus hardware execution time is just 589 μs, given that the clock frequency is 126 MHz</w:t>
+        <w:t xml:space="preserve">For the single core design, simulation results showed that it takes about 2971 clock cycles to complete one full iteration, and the datasets required 25 iterations to converge, thus hardware execution time is just 589 </w:t>
+      </w:r>
+      <w:proofErr w:type="spellStart"/>
+      <w:r>
+        <w:t>μs</w:t>
+      </w:r>
+      <w:proofErr w:type="spellEnd"/>
+      <w:r>
+        <w:t>, given that the clock frequency is 126 MHz</w:t>
       </w:r>
     </w:p>
     <w:p>
@@ -6476,24 +6447,14 @@
       <w:r>
         <w:t xml:space="preserve">Figure </w:t>
       </w:r>
-      <w:r>
-        <w:fldChar w:fldCharType="begin"/>
-      </w:r>
-      <w:r>
-        <w:instrText xml:space="preserve"> SEQ Figure \* ARABIC </w:instrText>
-      </w:r>
-      <w:r>
-        <w:fldChar w:fldCharType="separate"/>
-      </w:r>
-      <w:r>
-        <w:rPr>
-          <w:noProof/>
-        </w:rPr>
-        <w:t>11</w:t>
-      </w:r>
-      <w:r>
-        <w:fldChar w:fldCharType="end"/>
-      </w:r>
+      <w:fldSimple w:instr=" SEQ Figure \* ARABIC ">
+        <w:r>
+          <w:rPr>
+            <w:noProof/>
+          </w:rPr>
+          <w:t>11</w:t>
+        </w:r>
+      </w:fldSimple>
       <w:bookmarkEnd w:id="9"/>
       <w:r>
         <w:t>:K means core top block diagram</w:t>
@@ -6641,19 +6602,21 @@
         <w:t xml:space="preserve"> – In this state the </w:t>
       </w:r>
       <w:r>
-        <w:t xml:space="preserve">centroid value in “centroid X </w:t>
-      </w:r>
-      <w:r>
-        <w:t>register</w:t>
-      </w:r>
-      <w:r>
-        <w:t>” of the Register File block is read</w:t>
+        <w:t>centroid value in “centroid X register” of the Register File block is read</w:t>
       </w:r>
       <w:r>
         <w:t xml:space="preserve"> </w:t>
       </w:r>
       <w:r>
-        <w:t>(X is an integer from 1 to 8, determined by a counter named centroid_cnt which is initialized to 1 in the idle state). This state is automatically flowed by the “Write Centroid” state.</w:t>
+        <w:t xml:space="preserve">(X is an integer from 1 to 8, determined by a counter named </w:t>
+      </w:r>
+      <w:proofErr w:type="spellStart"/>
+      <w:r>
+        <w:t>centroid_cnt</w:t>
+      </w:r>
+      <w:proofErr w:type="spellEnd"/>
+      <w:r>
+        <w:t xml:space="preserve"> which is initialized to 1 in the idle state). This state is automatically flowed by the “Write Centroid” state.</w:t>
       </w:r>
     </w:p>
     <w:p>
@@ -6665,13 +6628,7 @@
         </w:numPr>
       </w:pPr>
       <w:r>
-        <w:t xml:space="preserve">Write Centroid – In this state, the value read in the “Read Centroid” state is now available inside the core and it is written in a local register inside the Classification block. After this action, the centroid counter value is promoted by 1 if the counter is smaller than 8(as the number of clusters use in the algorithm) and the next stage is the  </w:t>
-      </w:r>
-      <w:r>
-        <w:t>“Read Centroid” state</w:t>
-      </w:r>
-      <w:r>
-        <w:t xml:space="preserve">. If the </w:t>
+        <w:t xml:space="preserve">Write Centroid – In this state, the value read in the “Read Centroid” state is now available inside the core and it is written in a local register inside the Classification block. After this action, the centroid counter value is promoted by 1 if the counter is smaller than 8(as the number of clusters use in the algorithm) and the next stage is the  “Read Centroid” state. If the </w:t>
       </w:r>
       <w:r>
         <w:t xml:space="preserve">centroid </w:t>
@@ -6699,33 +6656,57 @@
           <w:ilvl w:val="0"/>
           <w:numId w:val="7"/>
         </w:numPr>
-        <w:rPr>
-          <w:highlight w:val="yellow"/>
-        </w:rPr>
-      </w:pPr>
-      <w:r>
-        <w:rPr>
-          <w:highlight w:val="yellow"/>
-        </w:rPr>
-        <w:t xml:space="preserve">Read Input From RAM – In this state, the input data at RAM address “first RAM address + point_cnt” is read, where “firsts RAM address” is the value of “RAM </w:t>
-      </w:r>
-      <w:r>
-        <w:rPr>
-          <w:highlight w:val="yellow"/>
-        </w:rPr>
+      </w:pPr>
+      <w:r>
+        <w:t xml:space="preserve">Read </w:t>
+      </w:r>
+      <w:r>
+        <w:t xml:space="preserve">First </w:t>
+      </w:r>
+      <w:r>
+        <w:t xml:space="preserve">Input From RAM – In this state, the input data at RAM address “first RAM address + </w:t>
+      </w:r>
+      <w:proofErr w:type="spellStart"/>
+      <w:r>
+        <w:t>point_cnt</w:t>
+      </w:r>
+      <w:proofErr w:type="spellEnd"/>
+      <w:r>
+        <w:t>” is read</w:t>
+      </w:r>
+      <w:r>
+        <w:t>(</w:t>
+      </w:r>
+      <w:proofErr w:type="spellStart"/>
+      <w:r>
+        <w:t>point_cnt</w:t>
+      </w:r>
+      <w:proofErr w:type="spellEnd"/>
+      <w:r>
+        <w:t xml:space="preserve"> at this state is 0)</w:t>
+      </w:r>
+      <w:r>
+        <w:t xml:space="preserve">, where “firsts RAM address” is the value of “RAM </w:t>
+      </w:r>
+      <w:r>
         <w:t>first point address</w:t>
       </w:r>
       <w:r>
-        <w:rPr>
-          <w:highlight w:val="yellow"/>
-        </w:rPr>
-        <w:t xml:space="preserve"> register” of the Register File and “point_cnt” is a counter initialized to 0 at the “Idle” state. </w:t>
-      </w:r>
-      <w:r>
-        <w:rPr>
-          <w:highlight w:val="yellow"/>
-        </w:rPr>
-        <w:t>This state is automatically flowed by the “Write Input to Input reg” state.</w:t>
+        <w:t xml:space="preserve"> register” of the Register File and “</w:t>
+      </w:r>
+      <w:proofErr w:type="spellStart"/>
+      <w:r>
+        <w:t>point_cnt</w:t>
+      </w:r>
+      <w:proofErr w:type="spellEnd"/>
+      <w:r>
+        <w:t>” is a counter initialized to 0 at the “Idle” state. This state is automatically flowed by the “</w:t>
+      </w:r>
+      <w:r>
+        <w:t>Fill Pipe</w:t>
+      </w:r>
+      <w:r>
+        <w:t>” state.</w:t>
       </w:r>
     </w:p>
     <w:p>
@@ -6735,87 +6716,18 @@
           <w:ilvl w:val="0"/>
           <w:numId w:val="7"/>
         </w:numPr>
-        <w:rPr>
-          <w:highlight w:val="yellow"/>
-        </w:rPr>
-      </w:pPr>
-      <w:r>
-        <w:rPr>
-          <w:highlight w:val="yellow"/>
-        </w:rPr>
-        <w:t>Write Input to Input reg – In this state, the input data read from the RAM is now available for to the “Classification block” inside the core</w:t>
-      </w:r>
-      <w:r>
-        <w:rPr>
-          <w:highlight w:val="yellow"/>
-        </w:rPr>
-        <w:t xml:space="preserve"> and it is written to an internal register of the block called the “Input register”. If the value of </w:t>
-      </w:r>
-      <w:r>
-        <w:rPr>
-          <w:highlight w:val="yellow"/>
-        </w:rPr>
-        <w:t>“first RAM address + point_cnt”</w:t>
-      </w:r>
-      <w:r>
-        <w:rPr>
-          <w:highlight w:val="yellow"/>
-        </w:rPr>
-        <w:t xml:space="preserve"> is not equal to “last input addr” (which </w:t>
-      </w:r>
-      <w:r>
-        <w:rPr>
-          <w:highlight w:val="yellow"/>
-        </w:rPr>
-        <w:t xml:space="preserve">is the value of “RAM </w:t>
-      </w:r>
-      <w:r>
-        <w:rPr>
-          <w:highlight w:val="yellow"/>
-        </w:rPr>
-        <w:t>last point address</w:t>
-      </w:r>
-      <w:r>
-        <w:rPr>
-          <w:highlight w:val="yellow"/>
-        </w:rPr>
-        <w:t xml:space="preserve"> register” of the Register File</w:t>
-      </w:r>
-      <w:r>
-        <w:rPr>
-          <w:highlight w:val="yellow"/>
-        </w:rPr>
-        <w:t xml:space="preserve">) then the counter “point_cnt” is promoted so that </w:t>
-      </w:r>
-      <w:r>
-        <w:rPr>
-          <w:highlight w:val="yellow"/>
-        </w:rPr>
-        <w:t>“first RAM address + point_cnt”</w:t>
-      </w:r>
-      <w:r>
-        <w:rPr>
-          <w:highlight w:val="yellow"/>
-        </w:rPr>
-        <w:t xml:space="preserve"> is now the next address in the memory containing a point, and the next sate is “Read Input From Ram” state. </w:t>
-      </w:r>
-      <w:r>
-        <w:rPr>
-          <w:highlight w:val="yellow"/>
-        </w:rPr>
-        <w:t>If the value of “first RAM address + point_cnt” is equal to “last input addr”</w:t>
-      </w:r>
-      <w:r>
-        <w:rPr>
-          <w:highlight w:val="yellow"/>
-        </w:rPr>
-        <w:t xml:space="preserve"> it means that all input data points were inserted to the </w:t>
-      </w:r>
-      <w:r>
-        <w:rPr>
-          <w:highlight w:val="yellow"/>
-        </w:rPr>
-        <w:t>“Classification block”, the counter “point_cnt” is not promoted and the next stage is the “Wait for Classification End” state.</w:t>
+      </w:pPr>
+      <w:r>
+        <w:t xml:space="preserve">Fill Pipe - </w:t>
+      </w:r>
+      <w:r>
+        <w:t>The “Classification block” is a pipelined component which classifies the input data points into cluster by adding the data point to one of eight registers called “Accumulator X register”(X is a integer from 1 to 8). It has a throughput of one data point (after each cycle, one data point is added to the correct accumulator) but it has a latency of four cycles(one for reading the data from the RAM, one for calculating the distance between the centroid ab the point, one to determine the closest centroid and one for adding to point to the accumulator). Therefore, there is a need t</w:t>
+      </w:r>
+      <w:r>
+        <w:t>o</w:t>
+      </w:r>
+      <w:r>
+        <w:t xml:space="preserve"> fill the pipeline. After the first point is already read, it takes three more cycles to fill the pipeline. This is the purpose of this state: to continue reading data points from the RAM but not allowing not updated data to be written in the accumulator registers of the ”Classification Block”, which  are in the final stage of the pipeline. The machine remains in this state for three cycles and it is followed by the “Classify remaining points” states.</w:t>
       </w:r>
     </w:p>
     <w:p>
@@ -6827,77 +6739,65 @@
         </w:numPr>
       </w:pPr>
       <w:r>
-        <w:t>Wait for Classification End</w:t>
+        <w:t>Classify remaining points – In this state,</w:t>
       </w:r>
       <w:r>
         <w:t xml:space="preserve"> </w:t>
       </w:r>
       <w:r>
-        <w:t>–</w:t>
+        <w:t xml:space="preserve">after the pipeline of “Classification block” is </w:t>
+      </w:r>
+      <w:r>
+        <w:t>full, all it remains is to read the remaining data points (and after they have been read, they automatically go through the pipeline). The machine remains in this state until all data points were read from the RAM</w:t>
+      </w:r>
+      <w:r>
+        <w:t xml:space="preserve">, when the RAM </w:t>
+      </w:r>
+      <w:proofErr w:type="spellStart"/>
+      <w:r>
+        <w:t>Addr</w:t>
+      </w:r>
+      <w:proofErr w:type="spellEnd"/>
+      <w:r>
+        <w:t xml:space="preserve">  signal is equal to the “last </w:t>
+      </w:r>
+      <w:r>
+        <w:lastRenderedPageBreak/>
+        <w:t xml:space="preserve">input </w:t>
+      </w:r>
+      <w:proofErr w:type="spellStart"/>
+      <w:r>
+        <w:t>addr</w:t>
+      </w:r>
+      <w:proofErr w:type="spellEnd"/>
+      <w:r>
+        <w:t>”,</w:t>
       </w:r>
       <w:r>
         <w:t xml:space="preserve"> </w:t>
       </w:r>
       <w:r>
-        <w:t xml:space="preserve">The </w:t>
-      </w:r>
-      <w:r>
-        <w:t>“Classification block”</w:t>
-      </w:r>
-      <w:r>
-        <w:t xml:space="preserve"> is a pipelined component which classifies the input data points into cluster by adding the data point to one of eight registers called “Accumulator X register”(X is a integer from 1 to 8). It has a throughput of one data point (after each cycle, one data point is added to the correct accumulator) </w:t>
-      </w:r>
-      <w:r>
-        <w:t>but</w:t>
-      </w:r>
-      <w:r>
-        <w:t xml:space="preserve"> it has a </w:t>
-      </w:r>
-      <w:r>
-        <w:t>latency</w:t>
-      </w:r>
-      <w:r>
-        <w:t xml:space="preserve"> o</w:t>
-      </w:r>
-      <w:r>
-        <w:t>f</w:t>
-      </w:r>
-      <w:r>
-        <w:t xml:space="preserve"> </w:t>
-      </w:r>
-      <w:r>
-        <w:t>f</w:t>
-      </w:r>
-      <w:r>
-        <w:t>our</w:t>
-      </w:r>
-      <w:r>
-        <w:t xml:space="preserve"> cycles(one for reading the data from the RAM, one </w:t>
-      </w:r>
-      <w:r>
-        <w:t>for</w:t>
-      </w:r>
-      <w:r>
-        <w:t>, one for calculating the distance between the centroid ab the point, one to determined to closest centroid and one for adding to point to the accumulator). Therefore, after the last point is written to the “</w:t>
-      </w:r>
-      <w:r>
-        <w:t>Classification block</w:t>
-      </w:r>
-      <w:r>
-        <w:t xml:space="preserve">”  local register “Input register”, it will be </w:t>
-      </w:r>
-      <w:r>
-        <w:lastRenderedPageBreak/>
-        <w:t>classified to the write cluster only 3 cycles later(the first two cycles are part of the states “Read Input from RAM” and “Write Input to Input reg”). As a result is needed this state is needed. In this state, all the state machine do is wait for the last input data to be classified,and it stays in this states for three cycles. After these three cycles, the next state is the “</w:t>
-      </w:r>
-      <w:r>
-        <w:t>Calculate new mean</w:t>
-      </w:r>
-      <w:r>
-        <w:t>”</w:t>
-      </w:r>
-      <w:r>
-        <w:t xml:space="preserve"> state.</w:t>
+        <w:t>where “</w:t>
+      </w:r>
+      <w:r>
+        <w:t xml:space="preserve">last input </w:t>
+      </w:r>
+      <w:proofErr w:type="spellStart"/>
+      <w:r>
+        <w:t>addr</w:t>
+      </w:r>
+      <w:proofErr w:type="spellEnd"/>
+      <w:r>
+        <w:t xml:space="preserve">” is the value of “RAM </w:t>
+      </w:r>
+      <w:r>
+        <w:t>last</w:t>
+      </w:r>
+      <w:r>
+        <w:t xml:space="preserve"> point address register” of the Register File</w:t>
+      </w:r>
+      <w:r>
+        <w:t>.</w:t>
       </w:r>
     </w:p>
     <w:p>
@@ -6909,40 +6809,79 @@
         </w:numPr>
       </w:pPr>
       <w:r>
+        <w:t>Empty</w:t>
+      </w:r>
+      <w:r>
+        <w:t xml:space="preserve"> </w:t>
+      </w:r>
+      <w:r>
+        <w:t>–</w:t>
+      </w:r>
+      <w:r>
+        <w:t xml:space="preserve"> </w:t>
+      </w:r>
+      <w:r>
+        <w:t>The “Classification block” is a pipelined component which classifies the input data points into cluster by adding the data point to one of eight registers called “Accumulator X register”</w:t>
+      </w:r>
+      <w:r>
+        <w:t xml:space="preserve"> </w:t>
+      </w:r>
+      <w:r>
+        <w:t>(X is a</w:t>
+      </w:r>
+      <w:r>
+        <w:t>n</w:t>
+      </w:r>
+      <w:r>
+        <w:t xml:space="preserve"> integer from 1 to 8). It has a throughput of one data point (after each cycle, one data point is added to the correct accumulator) </w:t>
+      </w:r>
+      <w:r>
+        <w:t>but</w:t>
+      </w:r>
+      <w:r>
+        <w:t xml:space="preserve"> it has a </w:t>
+      </w:r>
+      <w:r>
+        <w:t>latency</w:t>
+      </w:r>
+      <w:r>
+        <w:t xml:space="preserve"> o</w:t>
+      </w:r>
+      <w:r>
+        <w:t>f</w:t>
+      </w:r>
+      <w:r>
+        <w:t xml:space="preserve"> </w:t>
+      </w:r>
+      <w:r>
+        <w:t>f</w:t>
+      </w:r>
+      <w:r>
+        <w:t>our</w:t>
+      </w:r>
+      <w:r>
+        <w:t xml:space="preserve"> cycles(one for reading the data from the RAM, one for calculating the distance between the centroid ab the point, one to determine to closest centroid and one for adding to point to the accumulator). Therefore, after the last point is written to the “Classification block”  local register “Input register”, it will be classified to the write cluster only 3 cycles later(the first two cycles are part of the states “Read Input from RAM” and “Write Input to Input reg”). As a </w:t>
+      </w:r>
+      <w:r>
+        <w:t>result,</w:t>
+      </w:r>
+      <w:r>
+        <w:t xml:space="preserve"> is needed this state is needed. In this state, all the state machine do is wait for the last input data to be classified,</w:t>
+      </w:r>
+      <w:r>
+        <w:t xml:space="preserve"> </w:t>
+      </w:r>
+      <w:r>
+        <w:t>and it stays in this state for three cycles. After these three cycles, the next state is the “</w:t>
+      </w:r>
+      <w:r>
         <w:t>Calculate new mean</w:t>
       </w:r>
       <w:r>
-        <w:t xml:space="preserve"> – In this state, the new centroid </w:t>
-      </w:r>
-      <w:r>
-        <w:t xml:space="preserve">number “centroid_cnt” </w:t>
-      </w:r>
-      <w:r>
-        <w:t>is calculated by the “New Means calculation block”</w:t>
-      </w:r>
-      <w:r>
-        <w:t>(“</w:t>
-      </w:r>
-      <w:r>
-        <w:t xml:space="preserve"> </w:t>
-      </w:r>
-      <w:r>
-        <w:t>centroid_cnt</w:t>
-      </w:r>
-      <w:r>
-        <w:t>” is 8 in the first time the machine is in this state duo to the fact that this counter stopped at 8 at the last time the machine was in “Write Centroid” state). The next stage is the “</w:t>
-      </w:r>
-      <w:r>
-        <w:t>New centroid</w:t>
-      </w:r>
-      <w:r>
-        <w:t xml:space="preserve"> </w:t>
-      </w:r>
-      <w:r>
-        <w:t>write &amp; convergence check</w:t>
-      </w:r>
-      <w:r>
-        <w:t>” state.</w:t>
+        <w:t>”</w:t>
+      </w:r>
+      <w:r>
+        <w:t xml:space="preserve"> state.</w:t>
       </w:r>
     </w:p>
     <w:p>
@@ -6954,16 +6893,65 @@
         </w:numPr>
       </w:pPr>
       <w:r>
-        <w:t>New centroid write &amp; convergence check</w:t>
-      </w:r>
-      <w:r>
-        <w:t xml:space="preserve"> – In this state </w:t>
-      </w:r>
-      <w:r>
-        <w:t xml:space="preserve">the </w:t>
-      </w:r>
-      <w:r>
-        <w:t>new centroid number “centroid_cnt” is</w:t>
+        <w:t xml:space="preserve">Calculate new mean – In this state, the new centroid </w:t>
+      </w:r>
+      <w:r>
+        <w:t>number “</w:t>
+      </w:r>
+      <w:proofErr w:type="spellStart"/>
+      <w:r>
+        <w:t>centroid_cnt</w:t>
+      </w:r>
+      <w:proofErr w:type="spellEnd"/>
+      <w:r>
+        <w:t>” is calculated by the “New Means calculation block”(“</w:t>
+      </w:r>
+      <w:r>
+        <w:t xml:space="preserve"> </w:t>
+      </w:r>
+      <w:proofErr w:type="spellStart"/>
+      <w:r>
+        <w:t>centroid_cnt</w:t>
+      </w:r>
+      <w:proofErr w:type="spellEnd"/>
+      <w:r>
+        <w:t>” is 8 in the first time the machine is in this state duo to the fact that this counter stopped at 8 at the last time the machine was in “Write Centroid” state).</w:t>
+      </w:r>
+      <w:r>
+        <w:t>The machine stays in this state TBD cycles(the amount of cycles needed by the divider to finish calculating the first new centroid).</w:t>
+      </w:r>
+      <w:r>
+        <w:t xml:space="preserve"> The next stage is the “New centroid write &amp; convergence check” state.</w:t>
+      </w:r>
+    </w:p>
+    <w:p>
+      <w:pPr>
+        <w:pStyle w:val="ListParagraph"/>
+        <w:numPr>
+          <w:ilvl w:val="0"/>
+          <w:numId w:val="7"/>
+        </w:numPr>
+      </w:pPr>
+      <w:r>
+        <w:t xml:space="preserve">New centroid write &amp; convergence check – </w:t>
+      </w:r>
+      <w:r>
+        <w:t>After the “News Means calculation block” finishes the calculation of the first new centroid, it gives an output of one new centroid every cycle. Therefore, after the first new centroid has been calculated, in order to parallelize the work, the “Convergence check block” can begin by checking the convergence of the first centroid and writing it to the centroid register in the register file. The machine remains in this state for 8 cycles(in order to write the 8 new centroid to the register file and check the convergence for each centroid by comparing it to the old centroid stored in the local registers “Centroid register X” of the “</w:t>
+      </w:r>
+      <w:r>
+        <w:t>Classifying</w:t>
+      </w:r>
+      <w:r>
+        <w:t xml:space="preserve"> block”)</w:t>
+      </w:r>
+      <w:r>
+        <w:t xml:space="preserve">. If there is convergence, the </w:t>
+      </w:r>
+      <w:r>
+        <w:t>“Convergence check block”</w:t>
+      </w:r>
+      <w:r>
+        <w:t xml:space="preserve"> will send a signal to the controller pointing that the algorithm has ended. In this case, the controller goes to the final state, the “Interrupt” state. If convergence was not reached, the machine returns to “Read Centroid” state, starting an new iteration of the algorithm. </w:t>
       </w:r>
     </w:p>
     <w:p/>
@@ -7023,8 +7011,6 @@
           </wp:inline>
         </w:drawing>
       </w:r>
-      <w:bookmarkStart w:id="10" w:name="_GoBack"/>
-      <w:bookmarkEnd w:id="10"/>
     </w:p>
     <w:p>
       <w:pPr>
@@ -7054,57 +7040,527 @@
     </w:p>
     <w:p>
       <w:pPr>
-        <w:autoSpaceDE w:val="0"/>
-        <w:autoSpaceDN w:val="0"/>
-        <w:adjustRightInd w:val="0"/>
-        <w:spacing w:after="0" w:line="240" w:lineRule="auto"/>
-        <w:rPr>
-          <w:rFonts w:ascii="TimesNewRoman" w:hAnsi="TimesNewRoman" w:cs="TimesNewRoman"/>
-          <w:sz w:val="20"/>
-          <w:szCs w:val="20"/>
-        </w:rPr>
-      </w:pPr>
-    </w:p>
-    <w:p>
-      <w:pPr>
-        <w:autoSpaceDE w:val="0"/>
-        <w:autoSpaceDN w:val="0"/>
-        <w:adjustRightInd w:val="0"/>
-        <w:spacing w:after="0" w:line="240" w:lineRule="auto"/>
-        <w:rPr>
-          <w:rFonts w:ascii="TimesNewRoman" w:hAnsi="TimesNewRoman" w:cs="TimesNewRoman"/>
-          <w:sz w:val="20"/>
-          <w:szCs w:val="20"/>
-        </w:rPr>
-      </w:pPr>
-    </w:p>
-    <w:p>
-      <w:pPr>
-        <w:autoSpaceDE w:val="0"/>
-        <w:autoSpaceDN w:val="0"/>
-        <w:adjustRightInd w:val="0"/>
-        <w:spacing w:after="0" w:line="240" w:lineRule="auto"/>
-        <w:rPr>
-          <w:rFonts w:ascii="TimesNewRoman" w:hAnsi="TimesNewRoman" w:cs="TimesNewRoman"/>
-          <w:sz w:val="20"/>
-          <w:szCs w:val="20"/>
-        </w:rPr>
-      </w:pPr>
-    </w:p>
-    <w:p>
-      <w:pPr>
-        <w:rPr>
-          <w:rFonts w:ascii="TimesNewRoman" w:hAnsi="TimesNewRoman" w:cs="TimesNewRoman"/>
-          <w:sz w:val="20"/>
-          <w:szCs w:val="20"/>
-        </w:rPr>
-      </w:pPr>
-      <w:r>
-        <w:rPr>
-          <w:rFonts w:ascii="TimesNewRoman" w:hAnsi="TimesNewRoman" w:cs="TimesNewRoman"/>
-          <w:sz w:val="20"/>
-          <w:szCs w:val="20"/>
-        </w:rPr>
+        <w:pStyle w:val="Heading4"/>
+      </w:pPr>
+      <w:r>
+        <w:t>Classification block</w:t>
+      </w:r>
+    </w:p>
+    <w:p>
+      <w:r>
+        <w:t xml:space="preserve">The “Classification block” is a pipelined component which classifies the input data points into cluster by adding the data point to one of eight registers called “Accumulator X register” (X is an integer from 1 to 8). It has a throughput of one data point (after each cycle, one data point is added to the correct accumulator) but it has a latency of four cycles(one for reading the data </w:t>
+      </w:r>
+      <w:r>
+        <w:lastRenderedPageBreak/>
+        <w:t>from the RAM, one for calculating the distance between the centroid a</w:t>
+      </w:r>
+      <w:r>
+        <w:t>nd</w:t>
+      </w:r>
+      <w:r>
+        <w:t xml:space="preserve"> the point, one to determine to closest centroid and one for adding to point to the accumulator</w:t>
+      </w:r>
+      <w:r>
+        <w:t>.</w:t>
+      </w:r>
+    </w:p>
+    <w:p>
+      <w:r>
+        <w:t xml:space="preserve">In </w:t>
+      </w:r>
+      <w:r>
+        <w:fldChar w:fldCharType="begin"/>
+      </w:r>
+      <w:r>
+        <w:instrText xml:space="preserve"> REF _Ref17102606 \h </w:instrText>
+      </w:r>
+      <w:r>
+        <w:fldChar w:fldCharType="separate"/>
+      </w:r>
+      <w:r>
+        <w:t xml:space="preserve">Figure </w:t>
+      </w:r>
+      <w:r>
+        <w:rPr>
+          <w:noProof/>
+        </w:rPr>
+        <w:t>12</w:t>
+      </w:r>
+      <w:r>
+        <w:fldChar w:fldCharType="end"/>
+      </w:r>
+      <w:r>
+        <w:t xml:space="preserve"> the diagram of the </w:t>
+      </w:r>
+      <w:r>
+        <w:t>Classification block can be seen.</w:t>
+      </w:r>
+    </w:p>
+    <w:p/>
+    <w:p>
+      <w:pPr>
+        <w:keepNext/>
+      </w:pPr>
+      <w:r>
+        <w:rPr>
+          <w:noProof/>
+        </w:rPr>
+        <w:drawing>
+          <wp:inline distT="0" distB="0" distL="0" distR="0" wp14:anchorId="4715CA0E" wp14:editId="125E275D">
+            <wp:extent cx="6273579" cy="3255871"/>
+            <wp:effectExtent l="0" t="0" r="0" b="1905"/>
+            <wp:docPr id="11" name="Picture 11"/>
+            <wp:cNvGraphicFramePr>
+              <a:graphicFrameLocks xmlns:a="http://schemas.openxmlformats.org/drawingml/2006/main" noChangeAspect="1"/>
+            </wp:cNvGraphicFramePr>
+            <a:graphic xmlns:a="http://schemas.openxmlformats.org/drawingml/2006/main">
+              <a:graphicData uri="http://schemas.openxmlformats.org/drawingml/2006/picture">
+                <pic:pic xmlns:pic="http://schemas.openxmlformats.org/drawingml/2006/picture">
+                  <pic:nvPicPr>
+                    <pic:cNvPr id="0" name="Picture 3"/>
+                    <pic:cNvPicPr>
+                      <a:picLocks noChangeAspect="1" noChangeArrowheads="1"/>
+                    </pic:cNvPicPr>
+                  </pic:nvPicPr>
+                  <pic:blipFill>
+                    <a:blip r:embed="rId20" cstate="print">
+                      <a:extLst>
+                        <a:ext uri="{28A0092B-C50C-407E-A947-70E740481C1C}">
+                          <a14:useLocalDpi xmlns:a14="http://schemas.microsoft.com/office/drawing/2010/main" val="0"/>
+                        </a:ext>
+                      </a:extLst>
+                    </a:blip>
+                    <a:srcRect/>
+                    <a:stretch>
+                      <a:fillRect/>
+                    </a:stretch>
+                  </pic:blipFill>
+                  <pic:spPr bwMode="auto">
+                    <a:xfrm>
+                      <a:off x="0" y="0"/>
+                      <a:ext cx="6273579" cy="3255871"/>
+                    </a:xfrm>
+                    <a:prstGeom prst="rect">
+                      <a:avLst/>
+                    </a:prstGeom>
+                    <a:noFill/>
+                    <a:ln>
+                      <a:noFill/>
+                    </a:ln>
+                  </pic:spPr>
+                </pic:pic>
+              </a:graphicData>
+            </a:graphic>
+          </wp:inline>
+        </w:drawing>
+      </w:r>
+    </w:p>
+    <w:p>
+      <w:pPr>
+        <w:pStyle w:val="Caption"/>
+        <w:rPr>
+          <w:sz w:val="22"/>
+          <w:szCs w:val="22"/>
+        </w:rPr>
+      </w:pPr>
+      <w:bookmarkStart w:id="10" w:name="_Ref17102606"/>
+      <w:r>
+        <w:t xml:space="preserve">Figure </w:t>
+      </w:r>
+      <w:fldSimple w:instr=" SEQ Figure \* ARABIC ">
+        <w:r>
+          <w:rPr>
+            <w:noProof/>
+          </w:rPr>
+          <w:t>12</w:t>
+        </w:r>
+      </w:fldSimple>
+      <w:bookmarkEnd w:id="10"/>
+      <w:r>
+        <w:t>:Classification block diagram</w:t>
+      </w:r>
+    </w:p>
+    <w:p>
+      <w:r>
+        <w:t>The Classification block pipeline is composed of three mains parts:</w:t>
+      </w:r>
+    </w:p>
+    <w:p>
+      <w:pPr>
+        <w:pStyle w:val="ListParagraph"/>
+        <w:numPr>
+          <w:ilvl w:val="0"/>
+          <w:numId w:val="9"/>
+        </w:numPr>
+      </w:pPr>
+      <w:r>
+        <w:t>The distance calculation from the input data point</w:t>
+      </w:r>
+      <w:r>
+        <w:t xml:space="preserve"> </w:t>
+      </w:r>
+      <w:r>
+        <w:t>(</w:t>
+      </w:r>
+      <w:r>
+        <w:t>stored in the “Input register”</w:t>
+      </w:r>
+      <w:r>
+        <w:t xml:space="preserve">) to the centroids, which are stored in local registers called “Centroid Register X”(X being a integer from 1 to 8). It can be seen in details in </w:t>
+      </w:r>
+      <w:r>
+        <w:fldChar w:fldCharType="begin"/>
+      </w:r>
+      <w:r>
+        <w:instrText xml:space="preserve"> REF _Ref17103269 \h </w:instrText>
+      </w:r>
+      <w:r>
+        <w:fldChar w:fldCharType="separate"/>
+      </w:r>
+      <w:r>
+        <w:t>Figur</w:t>
+      </w:r>
+      <w:r>
+        <w:t>e</w:t>
+      </w:r>
+      <w:r>
+        <w:t xml:space="preserve"> </w:t>
+      </w:r>
+      <w:r>
+        <w:rPr>
+          <w:noProof/>
+        </w:rPr>
+        <w:t>13</w:t>
+      </w:r>
+      <w:r>
+        <w:fldChar w:fldCharType="end"/>
+      </w:r>
+      <w:r>
+        <w:t>.</w:t>
+      </w:r>
+    </w:p>
+    <w:p>
+      <w:pPr>
+        <w:pStyle w:val="ListParagraph"/>
+        <w:keepNext/>
+      </w:pPr>
+      <w:r>
+        <w:rPr>
+          <w:noProof/>
+        </w:rPr>
+        <w:lastRenderedPageBreak/>
+        <w:drawing>
+          <wp:inline distT="0" distB="0" distL="0" distR="0" wp14:anchorId="0EB3336B" wp14:editId="3ABD1839">
+            <wp:extent cx="5486400" cy="4288790"/>
+            <wp:effectExtent l="0" t="0" r="0" b="0"/>
+            <wp:docPr id="13" name="Picture 13"/>
+            <wp:cNvGraphicFramePr>
+              <a:graphicFrameLocks xmlns:a="http://schemas.openxmlformats.org/drawingml/2006/main" noChangeAspect="1"/>
+            </wp:cNvGraphicFramePr>
+            <a:graphic xmlns:a="http://schemas.openxmlformats.org/drawingml/2006/main">
+              <a:graphicData uri="http://schemas.openxmlformats.org/drawingml/2006/picture">
+                <pic:pic xmlns:pic="http://schemas.openxmlformats.org/drawingml/2006/picture">
+                  <pic:nvPicPr>
+                    <pic:cNvPr id="0" name="Picture 5"/>
+                    <pic:cNvPicPr>
+                      <a:picLocks noChangeAspect="1" noChangeArrowheads="1"/>
+                    </pic:cNvPicPr>
+                  </pic:nvPicPr>
+                  <pic:blipFill>
+                    <a:blip r:embed="rId21" cstate="print">
+                      <a:extLst>
+                        <a:ext uri="{28A0092B-C50C-407E-A947-70E740481C1C}">
+                          <a14:useLocalDpi xmlns:a14="http://schemas.microsoft.com/office/drawing/2010/main" val="0"/>
+                        </a:ext>
+                      </a:extLst>
+                    </a:blip>
+                    <a:srcRect/>
+                    <a:stretch>
+                      <a:fillRect/>
+                    </a:stretch>
+                  </pic:blipFill>
+                  <pic:spPr bwMode="auto">
+                    <a:xfrm>
+                      <a:off x="0" y="0"/>
+                      <a:ext cx="5486400" cy="4288790"/>
+                    </a:xfrm>
+                    <a:prstGeom prst="rect">
+                      <a:avLst/>
+                    </a:prstGeom>
+                    <a:noFill/>
+                    <a:ln>
+                      <a:noFill/>
+                    </a:ln>
+                  </pic:spPr>
+                </pic:pic>
+              </a:graphicData>
+            </a:graphic>
+          </wp:inline>
+        </w:drawing>
+      </w:r>
+    </w:p>
+    <w:p>
+      <w:pPr>
+        <w:pStyle w:val="Caption"/>
+      </w:pPr>
+      <w:bookmarkStart w:id="11" w:name="_Ref17103269"/>
+      <w:r>
+        <w:t xml:space="preserve">Figure </w:t>
+      </w:r>
+      <w:fldSimple w:instr=" SEQ Figure \* ARABIC ">
+        <w:r>
+          <w:rPr>
+            <w:noProof/>
+          </w:rPr>
+          <w:t>13</w:t>
+        </w:r>
+      </w:fldSimple>
+      <w:bookmarkEnd w:id="11"/>
+      <w:r>
+        <w:t>: Classification block distance calculation part</w:t>
+      </w:r>
+    </w:p>
+    <w:p>
+      <w:pPr>
+        <w:pStyle w:val="ListParagraph"/>
+        <w:numPr>
+          <w:ilvl w:val="0"/>
+          <w:numId w:val="9"/>
+        </w:numPr>
+      </w:pPr>
+      <w:r>
+        <w:t xml:space="preserve">The second part is the minimum distance calculation. In this part, all the distances from the first are compared, and in the index of the closest centroid is found and given as output of this block. It can be seen in details in </w:t>
+      </w:r>
+      <w:r>
+        <w:fldChar w:fldCharType="begin"/>
+      </w:r>
+      <w:r>
+        <w:instrText xml:space="preserve"> REF _Ref17103826 \h </w:instrText>
+      </w:r>
+      <w:r>
+        <w:fldChar w:fldCharType="separate"/>
+      </w:r>
+      <w:r>
+        <w:t xml:space="preserve">Figure </w:t>
+      </w:r>
+      <w:r>
+        <w:rPr>
+          <w:noProof/>
+        </w:rPr>
+        <w:t>14</w:t>
+      </w:r>
+      <w:r>
+        <w:fldChar w:fldCharType="end"/>
+      </w:r>
+      <w:r>
+        <w:t xml:space="preserve">. </w:t>
+      </w:r>
+    </w:p>
+    <w:p>
+      <w:pPr>
+        <w:pStyle w:val="ListParagraph"/>
+        <w:keepNext/>
+        <w:ind w:left="1440"/>
+      </w:pPr>
+      <w:r>
+        <w:rPr>
+          <w:noProof/>
+        </w:rPr>
+        <w:lastRenderedPageBreak/>
+        <w:drawing>
+          <wp:inline distT="0" distB="0" distL="0" distR="0" wp14:anchorId="30AA957C" wp14:editId="301205E8">
+            <wp:extent cx="5486400" cy="4093845"/>
+            <wp:effectExtent l="0" t="0" r="0" b="1905"/>
+            <wp:docPr id="14" name="Picture 14"/>
+            <wp:cNvGraphicFramePr>
+              <a:graphicFrameLocks xmlns:a="http://schemas.openxmlformats.org/drawingml/2006/main" noChangeAspect="1"/>
+            </wp:cNvGraphicFramePr>
+            <a:graphic xmlns:a="http://schemas.openxmlformats.org/drawingml/2006/main">
+              <a:graphicData uri="http://schemas.openxmlformats.org/drawingml/2006/picture">
+                <pic:pic xmlns:pic="http://schemas.openxmlformats.org/drawingml/2006/picture">
+                  <pic:nvPicPr>
+                    <pic:cNvPr id="0" name="Picture 7"/>
+                    <pic:cNvPicPr>
+                      <a:picLocks noChangeAspect="1" noChangeArrowheads="1"/>
+                    </pic:cNvPicPr>
+                  </pic:nvPicPr>
+                  <pic:blipFill>
+                    <a:blip r:embed="rId22" cstate="print">
+                      <a:extLst>
+                        <a:ext uri="{28A0092B-C50C-407E-A947-70E740481C1C}">
+                          <a14:useLocalDpi xmlns:a14="http://schemas.microsoft.com/office/drawing/2010/main" val="0"/>
+                        </a:ext>
+                      </a:extLst>
+                    </a:blip>
+                    <a:srcRect/>
+                    <a:stretch>
+                      <a:fillRect/>
+                    </a:stretch>
+                  </pic:blipFill>
+                  <pic:spPr bwMode="auto">
+                    <a:xfrm>
+                      <a:off x="0" y="0"/>
+                      <a:ext cx="5486400" cy="4093845"/>
+                    </a:xfrm>
+                    <a:prstGeom prst="rect">
+                      <a:avLst/>
+                    </a:prstGeom>
+                    <a:noFill/>
+                    <a:ln>
+                      <a:noFill/>
+                    </a:ln>
+                  </pic:spPr>
+                </pic:pic>
+              </a:graphicData>
+            </a:graphic>
+          </wp:inline>
+        </w:drawing>
+      </w:r>
+    </w:p>
+    <w:p>
+      <w:pPr>
+        <w:pStyle w:val="Caption"/>
+      </w:pPr>
+      <w:bookmarkStart w:id="12" w:name="_Ref17103826"/>
+      <w:r>
+        <w:t xml:space="preserve">Figure </w:t>
+      </w:r>
+      <w:fldSimple w:instr=" SEQ Figure \* ARABIC ">
+        <w:r>
+          <w:rPr>
+            <w:noProof/>
+          </w:rPr>
+          <w:t>14</w:t>
+        </w:r>
+      </w:fldSimple>
+      <w:bookmarkEnd w:id="12"/>
+      <w:r>
+        <w:t>: Classification block minimum distance calculation part</w:t>
+      </w:r>
+    </w:p>
+    <w:p>
+      <w:r>
+        <w:t xml:space="preserve">The third and final part of the Classification block pipeline is the </w:t>
+      </w:r>
+      <w:r>
+        <w:t xml:space="preserve">accumulation of the input data point in the desired accumulator register, chosen by the index received from second part. In this part, there are sixteen registers: eight accumulators registers and eight counters registers. Each accumulator represents a cluster and stores the summed of all points assign to this cluster at a given time. The counters are register which simply keep track of how many points were assigned to each cluster. </w:t>
+      </w:r>
+      <w:r>
+        <w:tab/>
+        <w:t>The index received from the previous part is used as a selector for two decoders, in order to choose to each accumulator, register and counter register the input data point should be added. This part can be seen in det</w:t>
+      </w:r>
+      <w:bookmarkStart w:id="13" w:name="_GoBack"/>
+      <w:bookmarkEnd w:id="13"/>
+      <w:r>
+        <w:t xml:space="preserve">ails in </w:t>
+      </w:r>
+      <w:r>
+        <w:fldChar w:fldCharType="begin"/>
+      </w:r>
+      <w:r>
+        <w:instrText xml:space="preserve"> REF _Ref17104399 \h </w:instrText>
+      </w:r>
+      <w:r>
+        <w:fldChar w:fldCharType="separate"/>
+      </w:r>
+      <w:r>
+        <w:t xml:space="preserve">Figure </w:t>
+      </w:r>
+      <w:r>
+        <w:rPr>
+          <w:noProof/>
+        </w:rPr>
+        <w:t>15</w:t>
+      </w:r>
+      <w:r>
+        <w:fldChar w:fldCharType="end"/>
+      </w:r>
+      <w:r>
+        <w:t>.</w:t>
+      </w:r>
+    </w:p>
+    <w:p>
+      <w:pPr>
+        <w:keepNext/>
+      </w:pPr>
+      <w:r>
+        <w:rPr>
+          <w:noProof/>
+        </w:rPr>
+        <w:lastRenderedPageBreak/>
+        <w:drawing>
+          <wp:inline distT="0" distB="0" distL="0" distR="0" wp14:anchorId="7C963468" wp14:editId="1BF0B54B">
+            <wp:extent cx="5486400" cy="6563360"/>
+            <wp:effectExtent l="0" t="0" r="0" b="8890"/>
+            <wp:docPr id="15" name="Picture 15"/>
+            <wp:cNvGraphicFramePr>
+              <a:graphicFrameLocks xmlns:a="http://schemas.openxmlformats.org/drawingml/2006/main" noChangeAspect="1"/>
+            </wp:cNvGraphicFramePr>
+            <a:graphic xmlns:a="http://schemas.openxmlformats.org/drawingml/2006/main">
+              <a:graphicData uri="http://schemas.openxmlformats.org/drawingml/2006/picture">
+                <pic:pic xmlns:pic="http://schemas.openxmlformats.org/drawingml/2006/picture">
+                  <pic:nvPicPr>
+                    <pic:cNvPr id="0" name="Picture 9"/>
+                    <pic:cNvPicPr>
+                      <a:picLocks noChangeAspect="1" noChangeArrowheads="1"/>
+                    </pic:cNvPicPr>
+                  </pic:nvPicPr>
+                  <pic:blipFill>
+                    <a:blip r:embed="rId23" cstate="print">
+                      <a:extLst>
+                        <a:ext uri="{28A0092B-C50C-407E-A947-70E740481C1C}">
+                          <a14:useLocalDpi xmlns:a14="http://schemas.microsoft.com/office/drawing/2010/main" val="0"/>
+                        </a:ext>
+                      </a:extLst>
+                    </a:blip>
+                    <a:srcRect/>
+                    <a:stretch>
+                      <a:fillRect/>
+                    </a:stretch>
+                  </pic:blipFill>
+                  <pic:spPr bwMode="auto">
+                    <a:xfrm>
+                      <a:off x="0" y="0"/>
+                      <a:ext cx="5486400" cy="6563360"/>
+                    </a:xfrm>
+                    <a:prstGeom prst="rect">
+                      <a:avLst/>
+                    </a:prstGeom>
+                    <a:noFill/>
+                    <a:ln>
+                      <a:noFill/>
+                    </a:ln>
+                  </pic:spPr>
+                </pic:pic>
+              </a:graphicData>
+            </a:graphic>
+          </wp:inline>
+        </w:drawing>
+      </w:r>
+    </w:p>
+    <w:p>
+      <w:pPr>
+        <w:pStyle w:val="Caption"/>
+      </w:pPr>
+      <w:bookmarkStart w:id="14" w:name="_Ref17104399"/>
+      <w:r>
+        <w:t xml:space="preserve">Figure </w:t>
+      </w:r>
+      <w:fldSimple w:instr=" SEQ Figure \* ARABIC ">
+        <w:r>
+          <w:rPr>
+            <w:noProof/>
+          </w:rPr>
+          <w:t>15</w:t>
+        </w:r>
+      </w:fldSimple>
+      <w:bookmarkEnd w:id="14"/>
+      <w:r>
+        <w:t>: Classification block accumulator part</w:t>
+      </w:r>
+    </w:p>
+    <w:p>
+      <w:r>
         <w:br w:type="page"/>
       </w:r>
     </w:p>
@@ -7753,9 +8209,9 @@
     </w:lvl>
   </w:abstractNum>
   <w:abstractNum w:abstractNumId="4" w15:restartNumberingAfterBreak="0">
-    <w:nsid w:val="44814ED4"/>
+    <w:nsid w:val="3A5C1519"/>
     <w:multiLevelType w:val="hybridMultilevel"/>
-    <w:tmpl w:val="AE7E8DF8"/>
+    <w:tmpl w:val="0D363068"/>
     <w:lvl w:ilvl="0" w:tplc="04090001">
       <w:start w:val="1"/>
       <w:numFmt w:val="bullet"/>
@@ -7866,6 +8322,205 @@
     </w:lvl>
   </w:abstractNum>
   <w:abstractNum w:abstractNumId="5" w15:restartNumberingAfterBreak="0">
+    <w:nsid w:val="44814ED4"/>
+    <w:multiLevelType w:val="hybridMultilevel"/>
+    <w:tmpl w:val="AE7E8DF8"/>
+    <w:lvl w:ilvl="0" w:tplc="04090001">
+      <w:start w:val="1"/>
+      <w:numFmt w:val="bullet"/>
+      <w:lvlText w:val=""/>
+      <w:lvlJc w:val="left"/>
+      <w:pPr>
+        <w:ind w:left="720" w:hanging="360"/>
+      </w:pPr>
+      <w:rPr>
+        <w:rFonts w:ascii="Symbol" w:hAnsi="Symbol" w:hint="default"/>
+      </w:rPr>
+    </w:lvl>
+    <w:lvl w:ilvl="1" w:tplc="04090003" w:tentative="1">
+      <w:start w:val="1"/>
+      <w:numFmt w:val="bullet"/>
+      <w:lvlText w:val="o"/>
+      <w:lvlJc w:val="left"/>
+      <w:pPr>
+        <w:ind w:left="1440" w:hanging="360"/>
+      </w:pPr>
+      <w:rPr>
+        <w:rFonts w:ascii="Courier New" w:hAnsi="Courier New" w:cs="Courier New" w:hint="default"/>
+      </w:rPr>
+    </w:lvl>
+    <w:lvl w:ilvl="2" w:tplc="04090005" w:tentative="1">
+      <w:start w:val="1"/>
+      <w:numFmt w:val="bullet"/>
+      <w:lvlText w:val=""/>
+      <w:lvlJc w:val="left"/>
+      <w:pPr>
+        <w:ind w:left="2160" w:hanging="360"/>
+      </w:pPr>
+      <w:rPr>
+        <w:rFonts w:ascii="Wingdings" w:hAnsi="Wingdings" w:hint="default"/>
+      </w:rPr>
+    </w:lvl>
+    <w:lvl w:ilvl="3" w:tplc="04090001" w:tentative="1">
+      <w:start w:val="1"/>
+      <w:numFmt w:val="bullet"/>
+      <w:lvlText w:val=""/>
+      <w:lvlJc w:val="left"/>
+      <w:pPr>
+        <w:ind w:left="2880" w:hanging="360"/>
+      </w:pPr>
+      <w:rPr>
+        <w:rFonts w:ascii="Symbol" w:hAnsi="Symbol" w:hint="default"/>
+      </w:rPr>
+    </w:lvl>
+    <w:lvl w:ilvl="4" w:tplc="04090003" w:tentative="1">
+      <w:start w:val="1"/>
+      <w:numFmt w:val="bullet"/>
+      <w:lvlText w:val="o"/>
+      <w:lvlJc w:val="left"/>
+      <w:pPr>
+        <w:ind w:left="3600" w:hanging="360"/>
+      </w:pPr>
+      <w:rPr>
+        <w:rFonts w:ascii="Courier New" w:hAnsi="Courier New" w:cs="Courier New" w:hint="default"/>
+      </w:rPr>
+    </w:lvl>
+    <w:lvl w:ilvl="5" w:tplc="04090005" w:tentative="1">
+      <w:start w:val="1"/>
+      <w:numFmt w:val="bullet"/>
+      <w:lvlText w:val=""/>
+      <w:lvlJc w:val="left"/>
+      <w:pPr>
+        <w:ind w:left="4320" w:hanging="360"/>
+      </w:pPr>
+      <w:rPr>
+        <w:rFonts w:ascii="Wingdings" w:hAnsi="Wingdings" w:hint="default"/>
+      </w:rPr>
+    </w:lvl>
+    <w:lvl w:ilvl="6" w:tplc="04090001" w:tentative="1">
+      <w:start w:val="1"/>
+      <w:numFmt w:val="bullet"/>
+      <w:lvlText w:val=""/>
+      <w:lvlJc w:val="left"/>
+      <w:pPr>
+        <w:ind w:left="5040" w:hanging="360"/>
+      </w:pPr>
+      <w:rPr>
+        <w:rFonts w:ascii="Symbol" w:hAnsi="Symbol" w:hint="default"/>
+      </w:rPr>
+    </w:lvl>
+    <w:lvl w:ilvl="7" w:tplc="04090003" w:tentative="1">
+      <w:start w:val="1"/>
+      <w:numFmt w:val="bullet"/>
+      <w:lvlText w:val="o"/>
+      <w:lvlJc w:val="left"/>
+      <w:pPr>
+        <w:ind w:left="5760" w:hanging="360"/>
+      </w:pPr>
+      <w:rPr>
+        <w:rFonts w:ascii="Courier New" w:hAnsi="Courier New" w:cs="Courier New" w:hint="default"/>
+      </w:rPr>
+    </w:lvl>
+    <w:lvl w:ilvl="8" w:tplc="04090005" w:tentative="1">
+      <w:start w:val="1"/>
+      <w:numFmt w:val="bullet"/>
+      <w:lvlText w:val=""/>
+      <w:lvlJc w:val="left"/>
+      <w:pPr>
+        <w:ind w:left="6480" w:hanging="360"/>
+      </w:pPr>
+      <w:rPr>
+        <w:rFonts w:ascii="Wingdings" w:hAnsi="Wingdings" w:hint="default"/>
+      </w:rPr>
+    </w:lvl>
+  </w:abstractNum>
+  <w:abstractNum w:abstractNumId="6" w15:restartNumberingAfterBreak="0">
+    <w:nsid w:val="610D09EB"/>
+    <w:multiLevelType w:val="hybridMultilevel"/>
+    <w:tmpl w:val="6C5EACC2"/>
+    <w:lvl w:ilvl="0" w:tplc="0409000F">
+      <w:start w:val="1"/>
+      <w:numFmt w:val="decimal"/>
+      <w:lvlText w:val="%1."/>
+      <w:lvlJc w:val="left"/>
+      <w:pPr>
+        <w:ind w:left="1440" w:hanging="360"/>
+      </w:pPr>
+    </w:lvl>
+    <w:lvl w:ilvl="1" w:tplc="04090019" w:tentative="1">
+      <w:start w:val="1"/>
+      <w:numFmt w:val="lowerLetter"/>
+      <w:lvlText w:val="%2."/>
+      <w:lvlJc w:val="left"/>
+      <w:pPr>
+        <w:ind w:left="2160" w:hanging="360"/>
+      </w:pPr>
+    </w:lvl>
+    <w:lvl w:ilvl="2" w:tplc="0409001B" w:tentative="1">
+      <w:start w:val="1"/>
+      <w:numFmt w:val="lowerRoman"/>
+      <w:lvlText w:val="%3."/>
+      <w:lvlJc w:val="right"/>
+      <w:pPr>
+        <w:ind w:left="2880" w:hanging="180"/>
+      </w:pPr>
+    </w:lvl>
+    <w:lvl w:ilvl="3" w:tplc="0409000F" w:tentative="1">
+      <w:start w:val="1"/>
+      <w:numFmt w:val="decimal"/>
+      <w:lvlText w:val="%4."/>
+      <w:lvlJc w:val="left"/>
+      <w:pPr>
+        <w:ind w:left="3600" w:hanging="360"/>
+      </w:pPr>
+    </w:lvl>
+    <w:lvl w:ilvl="4" w:tplc="04090019" w:tentative="1">
+      <w:start w:val="1"/>
+      <w:numFmt w:val="lowerLetter"/>
+      <w:lvlText w:val="%5."/>
+      <w:lvlJc w:val="left"/>
+      <w:pPr>
+        <w:ind w:left="4320" w:hanging="360"/>
+      </w:pPr>
+    </w:lvl>
+    <w:lvl w:ilvl="5" w:tplc="0409001B" w:tentative="1">
+      <w:start w:val="1"/>
+      <w:numFmt w:val="lowerRoman"/>
+      <w:lvlText w:val="%6."/>
+      <w:lvlJc w:val="right"/>
+      <w:pPr>
+        <w:ind w:left="5040" w:hanging="180"/>
+      </w:pPr>
+    </w:lvl>
+    <w:lvl w:ilvl="6" w:tplc="0409000F" w:tentative="1">
+      <w:start w:val="1"/>
+      <w:numFmt w:val="decimal"/>
+      <w:lvlText w:val="%7."/>
+      <w:lvlJc w:val="left"/>
+      <w:pPr>
+        <w:ind w:left="5760" w:hanging="360"/>
+      </w:pPr>
+    </w:lvl>
+    <w:lvl w:ilvl="7" w:tplc="04090019" w:tentative="1">
+      <w:start w:val="1"/>
+      <w:numFmt w:val="lowerLetter"/>
+      <w:lvlText w:val="%8."/>
+      <w:lvlJc w:val="left"/>
+      <w:pPr>
+        <w:ind w:left="6480" w:hanging="360"/>
+      </w:pPr>
+    </w:lvl>
+    <w:lvl w:ilvl="8" w:tplc="0409001B" w:tentative="1">
+      <w:start w:val="1"/>
+      <w:numFmt w:val="lowerRoman"/>
+      <w:lvlText w:val="%9."/>
+      <w:lvlJc w:val="right"/>
+      <w:pPr>
+        <w:ind w:left="7200" w:hanging="180"/>
+      </w:pPr>
+    </w:lvl>
+  </w:abstractNum>
+  <w:abstractNum w:abstractNumId="7" w15:restartNumberingAfterBreak="0">
     <w:nsid w:val="695A68AE"/>
     <w:multiLevelType w:val="multilevel"/>
     <w:tmpl w:val="04090025"/>
@@ -7960,7 +8615,7 @@
       </w:pPr>
     </w:lvl>
   </w:abstractNum>
-  <w:abstractNum w:abstractNumId="6" w15:restartNumberingAfterBreak="0">
+  <w:abstractNum w:abstractNumId="8" w15:restartNumberingAfterBreak="0">
     <w:nsid w:val="749E2A08"/>
     <w:multiLevelType w:val="hybridMultilevel"/>
     <w:tmpl w:val="77A6AD4E"/>
@@ -8073,11 +8728,97 @@
       </w:rPr>
     </w:lvl>
   </w:abstractNum>
+  <w:abstractNum w:abstractNumId="9" w15:restartNumberingAfterBreak="0">
+    <w:nsid w:val="75B02278"/>
+    <w:multiLevelType w:val="hybridMultilevel"/>
+    <w:tmpl w:val="8158930E"/>
+    <w:lvl w:ilvl="0" w:tplc="0409000F">
+      <w:start w:val="1"/>
+      <w:numFmt w:val="decimal"/>
+      <w:lvlText w:val="%1."/>
+      <w:lvlJc w:val="left"/>
+      <w:pPr>
+        <w:ind w:left="1440" w:hanging="360"/>
+      </w:pPr>
+    </w:lvl>
+    <w:lvl w:ilvl="1" w:tplc="04090019" w:tentative="1">
+      <w:start w:val="1"/>
+      <w:numFmt w:val="lowerLetter"/>
+      <w:lvlText w:val="%2."/>
+      <w:lvlJc w:val="left"/>
+      <w:pPr>
+        <w:ind w:left="2160" w:hanging="360"/>
+      </w:pPr>
+    </w:lvl>
+    <w:lvl w:ilvl="2" w:tplc="0409001B" w:tentative="1">
+      <w:start w:val="1"/>
+      <w:numFmt w:val="lowerRoman"/>
+      <w:lvlText w:val="%3."/>
+      <w:lvlJc w:val="right"/>
+      <w:pPr>
+        <w:ind w:left="2880" w:hanging="180"/>
+      </w:pPr>
+    </w:lvl>
+    <w:lvl w:ilvl="3" w:tplc="0409000F" w:tentative="1">
+      <w:start w:val="1"/>
+      <w:numFmt w:val="decimal"/>
+      <w:lvlText w:val="%4."/>
+      <w:lvlJc w:val="left"/>
+      <w:pPr>
+        <w:ind w:left="3600" w:hanging="360"/>
+      </w:pPr>
+    </w:lvl>
+    <w:lvl w:ilvl="4" w:tplc="04090019" w:tentative="1">
+      <w:start w:val="1"/>
+      <w:numFmt w:val="lowerLetter"/>
+      <w:lvlText w:val="%5."/>
+      <w:lvlJc w:val="left"/>
+      <w:pPr>
+        <w:ind w:left="4320" w:hanging="360"/>
+      </w:pPr>
+    </w:lvl>
+    <w:lvl w:ilvl="5" w:tplc="0409001B" w:tentative="1">
+      <w:start w:val="1"/>
+      <w:numFmt w:val="lowerRoman"/>
+      <w:lvlText w:val="%6."/>
+      <w:lvlJc w:val="right"/>
+      <w:pPr>
+        <w:ind w:left="5040" w:hanging="180"/>
+      </w:pPr>
+    </w:lvl>
+    <w:lvl w:ilvl="6" w:tplc="0409000F" w:tentative="1">
+      <w:start w:val="1"/>
+      <w:numFmt w:val="decimal"/>
+      <w:lvlText w:val="%7."/>
+      <w:lvlJc w:val="left"/>
+      <w:pPr>
+        <w:ind w:left="5760" w:hanging="360"/>
+      </w:pPr>
+    </w:lvl>
+    <w:lvl w:ilvl="7" w:tplc="04090019" w:tentative="1">
+      <w:start w:val="1"/>
+      <w:numFmt w:val="lowerLetter"/>
+      <w:lvlText w:val="%8."/>
+      <w:lvlJc w:val="left"/>
+      <w:pPr>
+        <w:ind w:left="6480" w:hanging="360"/>
+      </w:pPr>
+    </w:lvl>
+    <w:lvl w:ilvl="8" w:tplc="0409001B" w:tentative="1">
+      <w:start w:val="1"/>
+      <w:numFmt w:val="lowerRoman"/>
+      <w:lvlText w:val="%9."/>
+      <w:lvlJc w:val="right"/>
+      <w:pPr>
+        <w:ind w:left="7200" w:hanging="180"/>
+      </w:pPr>
+    </w:lvl>
+  </w:abstractNum>
   <w:num w:numId="1">
     <w:abstractNumId w:val="1"/>
   </w:num>
   <w:num w:numId="2">
-    <w:abstractNumId w:val="5"/>
+    <w:abstractNumId w:val="7"/>
   </w:num>
   <w:num w:numId="3">
     <w:abstractNumId w:val="2"/>
@@ -8089,10 +8830,19 @@
     <w:abstractNumId w:val="3"/>
   </w:num>
   <w:num w:numId="6">
+    <w:abstractNumId w:val="5"/>
+  </w:num>
+  <w:num w:numId="7">
+    <w:abstractNumId w:val="8"/>
+  </w:num>
+  <w:num w:numId="8">
     <w:abstractNumId w:val="4"/>
   </w:num>
-  <w:num w:numId="7">
+  <w:num w:numId="9">
     <w:abstractNumId w:val="6"/>
+  </w:num>
+  <w:num w:numId="10">
+    <w:abstractNumId w:val="9"/>
   </w:num>
 </w:numbering>
 </file>
@@ -9312,7 +10062,7 @@
 </file>
 
 <file path=customXml/itemProps1.xml><?xml version="1.0" encoding="utf-8"?>
-<ds:datastoreItem xmlns:ds="http://schemas.openxmlformats.org/officeDocument/2006/customXml" ds:itemID="{E9F04F4F-A6A4-48EF-983A-A323C539A399}">
+<ds:datastoreItem xmlns:ds="http://schemas.openxmlformats.org/officeDocument/2006/customXml" ds:itemID="{A239F7D0-EA4B-40AF-A3B0-2877EA286AB7}">
   <ds:schemaRefs>
     <ds:schemaRef ds:uri="http://schemas.openxmlformats.org/officeDocument/2006/bibliography"/>
   </ds:schemaRefs>

</xml_diff>